<commit_message>
Ajout des nouveaux gabarits corrigés
</commit_message>
<xml_diff>
--- a/Exemples/default.word.gabarit.EN.docx
+++ b/Exemples/default.word.gabarit.EN.docx
@@ -1,6 +1,6 @@
 
 <file path=word/document.xml><?xml version="1.0" encoding="utf-8"?>
-<w:document xmlns:wpc="http://schemas.microsoft.com/office/word/2010/wordprocessingCanvas" xmlns:cx="http://schemas.microsoft.com/office/drawing/2014/chartex" xmlns:cx1="http://schemas.microsoft.com/office/drawing/2015/9/8/chartex" xmlns:cx2="http://schemas.microsoft.com/office/drawing/2015/10/21/chartex" xmlns:cx3="http://schemas.microsoft.com/office/drawing/2016/5/9/chartex" xmlns:cx4="http://schemas.microsoft.com/office/drawing/2016/5/10/chartex" xmlns:cx5="http://schemas.microsoft.com/office/drawing/2016/5/11/chartex" xmlns:cx6="http://schemas.microsoft.com/office/drawing/2016/5/12/chartex" xmlns:cx7="http://schemas.microsoft.com/office/drawing/2016/5/13/chartex" xmlns:cx8="http://schemas.microsoft.com/office/drawing/2016/5/14/chartex" xmlns:mc="http://schemas.openxmlformats.org/markup-compatibility/2006" xmlns:aink="http://schemas.microsoft.com/office/drawing/2016/ink" xmlns:am3d="http://schemas.microsoft.com/office/drawing/2017/model3d" xmlns:o="urn:schemas-microsoft-com:office:office" xmlns:oel="http://schemas.microsoft.com/office/2019/extlst" xmlns:r="http://schemas.openxmlformats.org/officeDocument/2006/relationships" xmlns:m="http://schemas.openxmlformats.org/officeDocument/2006/math" xmlns:v="urn:schemas-microsoft-com:vml" xmlns:wp14="http://schemas.microsoft.com/office/word/2010/wordprocessingDrawing" xmlns:wp="http://schemas.openxmlformats.org/drawingml/2006/wordprocessingDrawing" xmlns:w10="urn:schemas-microsoft-com:office:word" xmlns:w="http://schemas.openxmlformats.org/wordprocessingml/2006/main" xmlns:w14="http://schemas.microsoft.com/office/word/2010/wordml" xmlns:w15="http://schemas.microsoft.com/office/word/2012/wordml" xmlns:w16cex="http://schemas.microsoft.com/office/word/2018/wordml/cex" xmlns:w16cid="http://schemas.microsoft.com/office/word/2016/wordml/cid" xmlns:w16="http://schemas.microsoft.com/office/word/2018/wordml" xmlns:w16du="http://schemas.microsoft.com/office/word/2023/wordml/word16du" xmlns:w16sdtdh="http://schemas.microsoft.com/office/word/2020/wordml/sdtdatahash" xmlns:w16se="http://schemas.microsoft.com/office/word/2015/wordml/symex" xmlns:wpg="http://schemas.microsoft.com/office/word/2010/wordprocessingGroup" xmlns:wpi="http://schemas.microsoft.com/office/word/2010/wordprocessingInk" xmlns:wne="http://schemas.microsoft.com/office/word/2006/wordml" xmlns:wps="http://schemas.microsoft.com/office/word/2010/wordprocessingShape" mc:Ignorable="w14 w15 w16se w16cid w16 w16cex w16sdtdh wp14">
+<w:document xmlns:wpc="http://schemas.microsoft.com/office/word/2010/wordprocessingCanvas" xmlns:mc="http://schemas.openxmlformats.org/markup-compatibility/2006" xmlns:o="urn:schemas-microsoft-com:office:office" xmlns:r="http://schemas.openxmlformats.org/officeDocument/2006/relationships" xmlns:m="http://schemas.openxmlformats.org/officeDocument/2006/math" xmlns:v="urn:schemas-microsoft-com:vml" xmlns:wp14="http://schemas.microsoft.com/office/word/2010/wordprocessingDrawing" xmlns:wp="http://schemas.openxmlformats.org/drawingml/2006/wordprocessingDrawing" xmlns:w10="urn:schemas-microsoft-com:office:word" xmlns:w="http://schemas.openxmlformats.org/wordprocessingml/2006/main" xmlns:w14="http://schemas.microsoft.com/office/word/2010/wordml" xmlns:w15="http://schemas.microsoft.com/office/word/2012/wordml" xmlns:wpg="http://schemas.microsoft.com/office/word/2010/wordprocessingGroup" xmlns:wpi="http://schemas.microsoft.com/office/word/2010/wordprocessingInk" xmlns:wne="http://schemas.microsoft.com/office/word/2006/wordml" xmlns:wps="http://schemas.microsoft.com/office/word/2010/wordprocessingShape" mc:Ignorable="w14 w15 wp14">
   <w:body>
     <w:p>
       <w:pPr>
@@ -14,7 +14,21 @@
         <w:rPr>
           <w:lang w:val="en-CA"/>
         </w:rPr>
-        <w:t xml:space="preserve">&lt;&lt;foreach [in </w:t>
+        <w:t>&lt;&lt;</w:t>
+      </w:r>
+      <w:proofErr w:type="spellStart"/>
+      <w:r>
+        <w:rPr>
+          <w:lang w:val="en-CA"/>
+        </w:rPr>
+        <w:t>foreach</w:t>
+      </w:r>
+      <w:proofErr w:type="spellEnd"/>
+      <w:r>
+        <w:rPr>
+          <w:lang w:val="en-CA"/>
+        </w:rPr>
+        <w:t xml:space="preserve"> [in </w:t>
       </w:r>
       <w:proofErr w:type="spellStart"/>
       <w:r>
@@ -229,6 +243,7 @@
         </w:rPr>
         <w:t>&lt;&lt;/</w:t>
       </w:r>
+      <w:proofErr w:type="spellStart"/>
       <w:r>
         <w:rPr>
           <w:color w:val="FF0000"/>
@@ -238,13 +253,32 @@
         </w:rPr>
         <w:t>foreach</w:t>
       </w:r>
-      <w:r>
-        <w:rPr>
-          <w:sz w:val="16"/>
-          <w:szCs w:val="16"/>
-          <w:lang w:val="en-CA"/>
-        </w:rPr>
-        <w:t>&gt;&gt;&lt;&lt;elseif [</w:t>
+      <w:proofErr w:type="spellEnd"/>
+      <w:r>
+        <w:rPr>
+          <w:sz w:val="16"/>
+          <w:szCs w:val="16"/>
+          <w:lang w:val="en-CA"/>
+        </w:rPr>
+        <w:t>&gt;&gt;&lt;&lt;</w:t>
+      </w:r>
+      <w:proofErr w:type="spellStart"/>
+      <w:r>
+        <w:rPr>
+          <w:sz w:val="16"/>
+          <w:szCs w:val="16"/>
+          <w:lang w:val="en-CA"/>
+        </w:rPr>
+        <w:t>elseif</w:t>
+      </w:r>
+      <w:proofErr w:type="spellEnd"/>
+      <w:r>
+        <w:rPr>
+          <w:sz w:val="16"/>
+          <w:szCs w:val="16"/>
+          <w:lang w:val="en-CA"/>
+        </w:rPr>
+        <w:t xml:space="preserve"> [</w:t>
       </w:r>
       <w:proofErr w:type="spellStart"/>
       <w:r>
@@ -334,6 +368,7 @@
     </w:p>
     <w:p>
       <w:pPr>
+        <w:keepNext/>
         <w:rPr>
           <w:rStyle w:val="Titre4Car"/>
           <w:color w:val="095797"/>
@@ -424,20 +459,8 @@
                 <w:color w:val="auto"/>
                 <w:lang w:val="en-CA"/>
               </w:rPr>
-              <w:t>&lt;&lt;if [</w:t>
-            </w:r>
-            <w:proofErr w:type="gramStart"/>
-            <w:r>
-              <w:rPr>
-                <w:rStyle w:val="Titre3Car"/>
-                <w:b/>
-                <w:bCs/>
-                <w:color w:val="auto"/>
-                <w:lang w:val="en-CA"/>
-              </w:rPr>
-              <w:t>Titre!=</w:t>
-            </w:r>
-            <w:proofErr w:type="gramEnd"/>
+              <w:t>&lt;&lt;if [Titre!=</w:t>
+            </w:r>
             <w:r>
               <w:rPr>
                 <w:b/>
@@ -601,6 +624,7 @@
               </w:rPr>
               <w:t>&lt;&lt;/</w:t>
             </w:r>
+            <w:proofErr w:type="spellStart"/>
             <w:r>
               <w:rPr>
                 <w:color w:val="FF0000"/>
@@ -610,13 +634,32 @@
               </w:rPr>
               <w:t>foreach</w:t>
             </w:r>
+            <w:proofErr w:type="spellEnd"/>
             <w:r>
               <w:rPr>
                 <w:sz w:val="16"/>
                 <w:szCs w:val="16"/>
                 <w:lang w:val="en-CA"/>
               </w:rPr>
-              <w:t>&gt;&gt;&lt;&lt;elseif [</w:t>
+              <w:t>&gt;&gt;&lt;&lt;</w:t>
+            </w:r>
+            <w:proofErr w:type="spellStart"/>
+            <w:r>
+              <w:rPr>
+                <w:sz w:val="16"/>
+                <w:szCs w:val="16"/>
+                <w:lang w:val="en-CA"/>
+              </w:rPr>
+              <w:t>elseif</w:t>
+            </w:r>
+            <w:proofErr w:type="spellEnd"/>
+            <w:r>
+              <w:rPr>
+                <w:sz w:val="16"/>
+                <w:szCs w:val="16"/>
+                <w:lang w:val="en-CA"/>
+              </w:rPr>
+              <w:t xml:space="preserve"> [</w:t>
             </w:r>
             <w:proofErr w:type="spellStart"/>
             <w:r>
@@ -726,7 +769,7 @@
     </w:tbl>
     <w:p>
       <w:pPr>
-        <w:keepNext/>
+        <w:widowControl w:val="0"/>
         <w:rPr>
           <w:sz w:val="10"/>
           <w:szCs w:val="10"/>
@@ -809,6 +852,8 @@
         </w:rPr>
         <w:t>&gt;&gt;</w:t>
       </w:r>
+      <w:bookmarkStart w:id="0" w:name="_GoBack"/>
+      <w:bookmarkEnd w:id="0"/>
     </w:p>
     <w:p>
       <w:pPr>
@@ -877,7 +922,7 @@
 </file>
 
 <file path=word/endnotes.xml><?xml version="1.0" encoding="utf-8"?>
-<w:endnotes xmlns:wpc="http://schemas.microsoft.com/office/word/2010/wordprocessingCanvas" xmlns:cx="http://schemas.microsoft.com/office/drawing/2014/chartex" xmlns:cx1="http://schemas.microsoft.com/office/drawing/2015/9/8/chartex" xmlns:cx2="http://schemas.microsoft.com/office/drawing/2015/10/21/chartex" xmlns:cx3="http://schemas.microsoft.com/office/drawing/2016/5/9/chartex" xmlns:cx4="http://schemas.microsoft.com/office/drawing/2016/5/10/chartex" xmlns:cx5="http://schemas.microsoft.com/office/drawing/2016/5/11/chartex" xmlns:cx6="http://schemas.microsoft.com/office/drawing/2016/5/12/chartex" xmlns:cx7="http://schemas.microsoft.com/office/drawing/2016/5/13/chartex" xmlns:cx8="http://schemas.microsoft.com/office/drawing/2016/5/14/chartex" xmlns:mc="http://schemas.openxmlformats.org/markup-compatibility/2006" xmlns:aink="http://schemas.microsoft.com/office/drawing/2016/ink" xmlns:am3d="http://schemas.microsoft.com/office/drawing/2017/model3d" xmlns:o="urn:schemas-microsoft-com:office:office" xmlns:oel="http://schemas.microsoft.com/office/2019/extlst" xmlns:r="http://schemas.openxmlformats.org/officeDocument/2006/relationships" xmlns:m="http://schemas.openxmlformats.org/officeDocument/2006/math" xmlns:v="urn:schemas-microsoft-com:vml" xmlns:wp14="http://schemas.microsoft.com/office/word/2010/wordprocessingDrawing" xmlns:wp="http://schemas.openxmlformats.org/drawingml/2006/wordprocessingDrawing" xmlns:w10="urn:schemas-microsoft-com:office:word" xmlns:w="http://schemas.openxmlformats.org/wordprocessingml/2006/main" xmlns:w14="http://schemas.microsoft.com/office/word/2010/wordml" xmlns:w15="http://schemas.microsoft.com/office/word/2012/wordml" xmlns:w16cex="http://schemas.microsoft.com/office/word/2018/wordml/cex" xmlns:w16cid="http://schemas.microsoft.com/office/word/2016/wordml/cid" xmlns:w16="http://schemas.microsoft.com/office/word/2018/wordml" xmlns:w16du="http://schemas.microsoft.com/office/word/2023/wordml/word16du" xmlns:w16sdtdh="http://schemas.microsoft.com/office/word/2020/wordml/sdtdatahash" xmlns:w16se="http://schemas.microsoft.com/office/word/2015/wordml/symex" xmlns:wpg="http://schemas.microsoft.com/office/word/2010/wordprocessingGroup" xmlns:wpi="http://schemas.microsoft.com/office/word/2010/wordprocessingInk" xmlns:wne="http://schemas.microsoft.com/office/word/2006/wordml" xmlns:wps="http://schemas.microsoft.com/office/word/2010/wordprocessingShape" mc:Ignorable="w14 w15 w16se w16cid w16 w16cex w16sdtdh wp14">
+<w:endnotes xmlns:wpc="http://schemas.microsoft.com/office/word/2010/wordprocessingCanvas" xmlns:mc="http://schemas.openxmlformats.org/markup-compatibility/2006" xmlns:o="urn:schemas-microsoft-com:office:office" xmlns:r="http://schemas.openxmlformats.org/officeDocument/2006/relationships" xmlns:m="http://schemas.openxmlformats.org/officeDocument/2006/math" xmlns:v="urn:schemas-microsoft-com:vml" xmlns:wp14="http://schemas.microsoft.com/office/word/2010/wordprocessingDrawing" xmlns:wp="http://schemas.openxmlformats.org/drawingml/2006/wordprocessingDrawing" xmlns:w10="urn:schemas-microsoft-com:office:word" xmlns:w="http://schemas.openxmlformats.org/wordprocessingml/2006/main" xmlns:w14="http://schemas.microsoft.com/office/word/2010/wordml" xmlns:w15="http://schemas.microsoft.com/office/word/2012/wordml" xmlns:wpg="http://schemas.microsoft.com/office/word/2010/wordprocessingGroup" xmlns:wpi="http://schemas.microsoft.com/office/word/2010/wordprocessingInk" xmlns:wne="http://schemas.microsoft.com/office/word/2006/wordml" xmlns:wps="http://schemas.microsoft.com/office/word/2010/wordprocessingShape" mc:Ignorable="w14 w15 wp14">
   <w:endnote w:type="separator" w:id="-1">
     <w:p>
       <w:pPr>
@@ -902,7 +947,7 @@
 </file>
 
 <file path=word/footer1.xml><?xml version="1.0" encoding="utf-8"?>
-<w:ftr xmlns:wpc="http://schemas.microsoft.com/office/word/2010/wordprocessingCanvas" xmlns:cx="http://schemas.microsoft.com/office/drawing/2014/chartex" xmlns:cx1="http://schemas.microsoft.com/office/drawing/2015/9/8/chartex" xmlns:cx2="http://schemas.microsoft.com/office/drawing/2015/10/21/chartex" xmlns:cx3="http://schemas.microsoft.com/office/drawing/2016/5/9/chartex" xmlns:cx4="http://schemas.microsoft.com/office/drawing/2016/5/10/chartex" xmlns:cx5="http://schemas.microsoft.com/office/drawing/2016/5/11/chartex" xmlns:cx6="http://schemas.microsoft.com/office/drawing/2016/5/12/chartex" xmlns:cx7="http://schemas.microsoft.com/office/drawing/2016/5/13/chartex" xmlns:cx8="http://schemas.microsoft.com/office/drawing/2016/5/14/chartex" xmlns:mc="http://schemas.openxmlformats.org/markup-compatibility/2006" xmlns:aink="http://schemas.microsoft.com/office/drawing/2016/ink" xmlns:am3d="http://schemas.microsoft.com/office/drawing/2017/model3d" xmlns:o="urn:schemas-microsoft-com:office:office" xmlns:oel="http://schemas.microsoft.com/office/2019/extlst" xmlns:r="http://schemas.openxmlformats.org/officeDocument/2006/relationships" xmlns:m="http://schemas.openxmlformats.org/officeDocument/2006/math" xmlns:v="urn:schemas-microsoft-com:vml" xmlns:wp14="http://schemas.microsoft.com/office/word/2010/wordprocessingDrawing" xmlns:wp="http://schemas.openxmlformats.org/drawingml/2006/wordprocessingDrawing" xmlns:w10="urn:schemas-microsoft-com:office:word" xmlns:w="http://schemas.openxmlformats.org/wordprocessingml/2006/main" xmlns:w14="http://schemas.microsoft.com/office/word/2010/wordml" xmlns:w15="http://schemas.microsoft.com/office/word/2012/wordml" xmlns:w16cex="http://schemas.microsoft.com/office/word/2018/wordml/cex" xmlns:w16cid="http://schemas.microsoft.com/office/word/2016/wordml/cid" xmlns:w16="http://schemas.microsoft.com/office/word/2018/wordml" xmlns:w16du="http://schemas.microsoft.com/office/word/2023/wordml/word16du" xmlns:w16sdtdh="http://schemas.microsoft.com/office/word/2020/wordml/sdtdatahash" xmlns:w16se="http://schemas.microsoft.com/office/word/2015/wordml/symex" xmlns:wpg="http://schemas.microsoft.com/office/word/2010/wordprocessingGroup" xmlns:wpi="http://schemas.microsoft.com/office/word/2010/wordprocessingInk" xmlns:wne="http://schemas.microsoft.com/office/word/2006/wordml" xmlns:wps="http://schemas.microsoft.com/office/word/2010/wordprocessingShape" mc:Ignorable="w14 w15 w16se w16cid w16 w16cex w16sdtdh wp14">
+<w:ftr xmlns:wpc="http://schemas.microsoft.com/office/word/2010/wordprocessingCanvas" xmlns:mc="http://schemas.openxmlformats.org/markup-compatibility/2006" xmlns:o="urn:schemas-microsoft-com:office:office" xmlns:r="http://schemas.openxmlformats.org/officeDocument/2006/relationships" xmlns:m="http://schemas.openxmlformats.org/officeDocument/2006/math" xmlns:v="urn:schemas-microsoft-com:vml" xmlns:wp14="http://schemas.microsoft.com/office/word/2010/wordprocessingDrawing" xmlns:wp="http://schemas.openxmlformats.org/drawingml/2006/wordprocessingDrawing" xmlns:w10="urn:schemas-microsoft-com:office:word" xmlns:w="http://schemas.openxmlformats.org/wordprocessingml/2006/main" xmlns:w14="http://schemas.microsoft.com/office/word/2010/wordml" xmlns:w15="http://schemas.microsoft.com/office/word/2012/wordml" xmlns:wpg="http://schemas.microsoft.com/office/word/2010/wordprocessingGroup" xmlns:wpi="http://schemas.microsoft.com/office/word/2010/wordprocessingInk" xmlns:wne="http://schemas.microsoft.com/office/word/2006/wordml" xmlns:wps="http://schemas.microsoft.com/office/word/2010/wordprocessingShape" mc:Ignorable="w14 w15 wp14">
   <w:p>
     <w:pPr>
       <w:pStyle w:val="Pieddepage"/>
@@ -912,7 +957,7 @@
 </file>
 
 <file path=word/footer2.xml><?xml version="1.0" encoding="utf-8"?>
-<w:ftr xmlns:wpc="http://schemas.microsoft.com/office/word/2010/wordprocessingCanvas" xmlns:cx="http://schemas.microsoft.com/office/drawing/2014/chartex" xmlns:cx1="http://schemas.microsoft.com/office/drawing/2015/9/8/chartex" xmlns:cx2="http://schemas.microsoft.com/office/drawing/2015/10/21/chartex" xmlns:cx3="http://schemas.microsoft.com/office/drawing/2016/5/9/chartex" xmlns:cx4="http://schemas.microsoft.com/office/drawing/2016/5/10/chartex" xmlns:cx5="http://schemas.microsoft.com/office/drawing/2016/5/11/chartex" xmlns:cx6="http://schemas.microsoft.com/office/drawing/2016/5/12/chartex" xmlns:cx7="http://schemas.microsoft.com/office/drawing/2016/5/13/chartex" xmlns:cx8="http://schemas.microsoft.com/office/drawing/2016/5/14/chartex" xmlns:mc="http://schemas.openxmlformats.org/markup-compatibility/2006" xmlns:aink="http://schemas.microsoft.com/office/drawing/2016/ink" xmlns:am3d="http://schemas.microsoft.com/office/drawing/2017/model3d" xmlns:o="urn:schemas-microsoft-com:office:office" xmlns:oel="http://schemas.microsoft.com/office/2019/extlst" xmlns:r="http://schemas.openxmlformats.org/officeDocument/2006/relationships" xmlns:m="http://schemas.openxmlformats.org/officeDocument/2006/math" xmlns:v="urn:schemas-microsoft-com:vml" xmlns:wp14="http://schemas.microsoft.com/office/word/2010/wordprocessingDrawing" xmlns:wp="http://schemas.openxmlformats.org/drawingml/2006/wordprocessingDrawing" xmlns:w10="urn:schemas-microsoft-com:office:word" xmlns:w="http://schemas.openxmlformats.org/wordprocessingml/2006/main" xmlns:w14="http://schemas.microsoft.com/office/word/2010/wordml" xmlns:w15="http://schemas.microsoft.com/office/word/2012/wordml" xmlns:w16cex="http://schemas.microsoft.com/office/word/2018/wordml/cex" xmlns:w16cid="http://schemas.microsoft.com/office/word/2016/wordml/cid" xmlns:w16="http://schemas.microsoft.com/office/word/2018/wordml" xmlns:w16du="http://schemas.microsoft.com/office/word/2023/wordml/word16du" xmlns:w16sdtdh="http://schemas.microsoft.com/office/word/2020/wordml/sdtdatahash" xmlns:w16se="http://schemas.microsoft.com/office/word/2015/wordml/symex" xmlns:wpg="http://schemas.microsoft.com/office/word/2010/wordprocessingGroup" xmlns:wpi="http://schemas.microsoft.com/office/word/2010/wordprocessingInk" xmlns:wne="http://schemas.microsoft.com/office/word/2006/wordml" xmlns:wps="http://schemas.microsoft.com/office/word/2010/wordprocessingShape" mc:Ignorable="w14 w15 w16se w16cid w16 w16cex w16sdtdh wp14">
+<w:ftr xmlns:wpc="http://schemas.microsoft.com/office/word/2010/wordprocessingCanvas" xmlns:mc="http://schemas.openxmlformats.org/markup-compatibility/2006" xmlns:o="urn:schemas-microsoft-com:office:office" xmlns:r="http://schemas.openxmlformats.org/officeDocument/2006/relationships" xmlns:m="http://schemas.openxmlformats.org/officeDocument/2006/math" xmlns:v="urn:schemas-microsoft-com:vml" xmlns:wp14="http://schemas.microsoft.com/office/word/2010/wordprocessingDrawing" xmlns:wp="http://schemas.openxmlformats.org/drawingml/2006/wordprocessingDrawing" xmlns:w10="urn:schemas-microsoft-com:office:word" xmlns:w="http://schemas.openxmlformats.org/wordprocessingml/2006/main" xmlns:w14="http://schemas.microsoft.com/office/word/2010/wordml" xmlns:w15="http://schemas.microsoft.com/office/word/2012/wordml" xmlns:wpg="http://schemas.microsoft.com/office/word/2010/wordprocessingGroup" xmlns:wpi="http://schemas.microsoft.com/office/word/2010/wordprocessingInk" xmlns:wne="http://schemas.microsoft.com/office/word/2006/wordml" xmlns:wps="http://schemas.microsoft.com/office/word/2010/wordprocessingShape" mc:Ignorable="w14 w15 wp14">
   <w:p>
     <w:pPr>
       <w:pStyle w:val="Pieddepage"/>
@@ -1026,7 +1071,7 @@
 </file>
 
 <file path=word/footer3.xml><?xml version="1.0" encoding="utf-8"?>
-<w:ftr xmlns:wpc="http://schemas.microsoft.com/office/word/2010/wordprocessingCanvas" xmlns:cx="http://schemas.microsoft.com/office/drawing/2014/chartex" xmlns:cx1="http://schemas.microsoft.com/office/drawing/2015/9/8/chartex" xmlns:cx2="http://schemas.microsoft.com/office/drawing/2015/10/21/chartex" xmlns:cx3="http://schemas.microsoft.com/office/drawing/2016/5/9/chartex" xmlns:cx4="http://schemas.microsoft.com/office/drawing/2016/5/10/chartex" xmlns:cx5="http://schemas.microsoft.com/office/drawing/2016/5/11/chartex" xmlns:cx6="http://schemas.microsoft.com/office/drawing/2016/5/12/chartex" xmlns:cx7="http://schemas.microsoft.com/office/drawing/2016/5/13/chartex" xmlns:cx8="http://schemas.microsoft.com/office/drawing/2016/5/14/chartex" xmlns:mc="http://schemas.openxmlformats.org/markup-compatibility/2006" xmlns:aink="http://schemas.microsoft.com/office/drawing/2016/ink" xmlns:am3d="http://schemas.microsoft.com/office/drawing/2017/model3d" xmlns:o="urn:schemas-microsoft-com:office:office" xmlns:oel="http://schemas.microsoft.com/office/2019/extlst" xmlns:r="http://schemas.openxmlformats.org/officeDocument/2006/relationships" xmlns:m="http://schemas.openxmlformats.org/officeDocument/2006/math" xmlns:v="urn:schemas-microsoft-com:vml" xmlns:wp14="http://schemas.microsoft.com/office/word/2010/wordprocessingDrawing" xmlns:wp="http://schemas.openxmlformats.org/drawingml/2006/wordprocessingDrawing" xmlns:w10="urn:schemas-microsoft-com:office:word" xmlns:w="http://schemas.openxmlformats.org/wordprocessingml/2006/main" xmlns:w14="http://schemas.microsoft.com/office/word/2010/wordml" xmlns:w15="http://schemas.microsoft.com/office/word/2012/wordml" xmlns:w16cex="http://schemas.microsoft.com/office/word/2018/wordml/cex" xmlns:w16cid="http://schemas.microsoft.com/office/word/2016/wordml/cid" xmlns:w16="http://schemas.microsoft.com/office/word/2018/wordml" xmlns:w16du="http://schemas.microsoft.com/office/word/2023/wordml/word16du" xmlns:w16sdtdh="http://schemas.microsoft.com/office/word/2020/wordml/sdtdatahash" xmlns:w16se="http://schemas.microsoft.com/office/word/2015/wordml/symex" xmlns:wpg="http://schemas.microsoft.com/office/word/2010/wordprocessingGroup" xmlns:wpi="http://schemas.microsoft.com/office/word/2010/wordprocessingInk" xmlns:wne="http://schemas.microsoft.com/office/word/2006/wordml" xmlns:wps="http://schemas.microsoft.com/office/word/2010/wordprocessingShape" mc:Ignorable="w14 w15 w16se w16cid w16 w16cex w16sdtdh wp14">
+<w:ftr xmlns:wpc="http://schemas.microsoft.com/office/word/2010/wordprocessingCanvas" xmlns:mc="http://schemas.openxmlformats.org/markup-compatibility/2006" xmlns:o="urn:schemas-microsoft-com:office:office" xmlns:r="http://schemas.openxmlformats.org/officeDocument/2006/relationships" xmlns:m="http://schemas.openxmlformats.org/officeDocument/2006/math" xmlns:v="urn:schemas-microsoft-com:vml" xmlns:wp14="http://schemas.microsoft.com/office/word/2010/wordprocessingDrawing" xmlns:wp="http://schemas.openxmlformats.org/drawingml/2006/wordprocessingDrawing" xmlns:w10="urn:schemas-microsoft-com:office:word" xmlns:w="http://schemas.openxmlformats.org/wordprocessingml/2006/main" xmlns:w14="http://schemas.microsoft.com/office/word/2010/wordml" xmlns:w15="http://schemas.microsoft.com/office/word/2012/wordml" xmlns:wpg="http://schemas.microsoft.com/office/word/2010/wordprocessingGroup" xmlns:wpi="http://schemas.microsoft.com/office/word/2010/wordprocessingInk" xmlns:wne="http://schemas.microsoft.com/office/word/2006/wordml" xmlns:wps="http://schemas.microsoft.com/office/word/2010/wordprocessingShape" mc:Ignorable="w14 w15 wp14">
   <w:p>
     <w:pPr>
       <w:pStyle w:val="Pieddepage"/>
@@ -1036,7 +1081,7 @@
 </file>
 
 <file path=word/footnotes.xml><?xml version="1.0" encoding="utf-8"?>
-<w:footnotes xmlns:wpc="http://schemas.microsoft.com/office/word/2010/wordprocessingCanvas" xmlns:cx="http://schemas.microsoft.com/office/drawing/2014/chartex" xmlns:cx1="http://schemas.microsoft.com/office/drawing/2015/9/8/chartex" xmlns:cx2="http://schemas.microsoft.com/office/drawing/2015/10/21/chartex" xmlns:cx3="http://schemas.microsoft.com/office/drawing/2016/5/9/chartex" xmlns:cx4="http://schemas.microsoft.com/office/drawing/2016/5/10/chartex" xmlns:cx5="http://schemas.microsoft.com/office/drawing/2016/5/11/chartex" xmlns:cx6="http://schemas.microsoft.com/office/drawing/2016/5/12/chartex" xmlns:cx7="http://schemas.microsoft.com/office/drawing/2016/5/13/chartex" xmlns:cx8="http://schemas.microsoft.com/office/drawing/2016/5/14/chartex" xmlns:mc="http://schemas.openxmlformats.org/markup-compatibility/2006" xmlns:aink="http://schemas.microsoft.com/office/drawing/2016/ink" xmlns:am3d="http://schemas.microsoft.com/office/drawing/2017/model3d" xmlns:o="urn:schemas-microsoft-com:office:office" xmlns:oel="http://schemas.microsoft.com/office/2019/extlst" xmlns:r="http://schemas.openxmlformats.org/officeDocument/2006/relationships" xmlns:m="http://schemas.openxmlformats.org/officeDocument/2006/math" xmlns:v="urn:schemas-microsoft-com:vml" xmlns:wp14="http://schemas.microsoft.com/office/word/2010/wordprocessingDrawing" xmlns:wp="http://schemas.openxmlformats.org/drawingml/2006/wordprocessingDrawing" xmlns:w10="urn:schemas-microsoft-com:office:word" xmlns:w="http://schemas.openxmlformats.org/wordprocessingml/2006/main" xmlns:w14="http://schemas.microsoft.com/office/word/2010/wordml" xmlns:w15="http://schemas.microsoft.com/office/word/2012/wordml" xmlns:w16cex="http://schemas.microsoft.com/office/word/2018/wordml/cex" xmlns:w16cid="http://schemas.microsoft.com/office/word/2016/wordml/cid" xmlns:w16="http://schemas.microsoft.com/office/word/2018/wordml" xmlns:w16du="http://schemas.microsoft.com/office/word/2023/wordml/word16du" xmlns:w16sdtdh="http://schemas.microsoft.com/office/word/2020/wordml/sdtdatahash" xmlns:w16se="http://schemas.microsoft.com/office/word/2015/wordml/symex" xmlns:wpg="http://schemas.microsoft.com/office/word/2010/wordprocessingGroup" xmlns:wpi="http://schemas.microsoft.com/office/word/2010/wordprocessingInk" xmlns:wne="http://schemas.microsoft.com/office/word/2006/wordml" xmlns:wps="http://schemas.microsoft.com/office/word/2010/wordprocessingShape" mc:Ignorable="w14 w15 w16se w16cid w16 w16cex w16sdtdh wp14">
+<w:footnotes xmlns:wpc="http://schemas.microsoft.com/office/word/2010/wordprocessingCanvas" xmlns:mc="http://schemas.openxmlformats.org/markup-compatibility/2006" xmlns:o="urn:schemas-microsoft-com:office:office" xmlns:r="http://schemas.openxmlformats.org/officeDocument/2006/relationships" xmlns:m="http://schemas.openxmlformats.org/officeDocument/2006/math" xmlns:v="urn:schemas-microsoft-com:vml" xmlns:wp14="http://schemas.microsoft.com/office/word/2010/wordprocessingDrawing" xmlns:wp="http://schemas.openxmlformats.org/drawingml/2006/wordprocessingDrawing" xmlns:w10="urn:schemas-microsoft-com:office:word" xmlns:w="http://schemas.openxmlformats.org/wordprocessingml/2006/main" xmlns:w14="http://schemas.microsoft.com/office/word/2010/wordml" xmlns:w15="http://schemas.microsoft.com/office/word/2012/wordml" xmlns:wpg="http://schemas.microsoft.com/office/word/2010/wordprocessingGroup" xmlns:wpi="http://schemas.microsoft.com/office/word/2010/wordprocessingInk" xmlns:wne="http://schemas.microsoft.com/office/word/2006/wordml" xmlns:wps="http://schemas.microsoft.com/office/word/2010/wordprocessingShape" mc:Ignorable="w14 w15 wp14">
   <w:footnote w:type="separator" w:id="-1">
     <w:p>
       <w:pPr>
@@ -1061,7 +1106,7 @@
 </file>
 
 <file path=word/header1.xml><?xml version="1.0" encoding="utf-8"?>
-<w:hdr xmlns:wpc="http://schemas.microsoft.com/office/word/2010/wordprocessingCanvas" xmlns:cx="http://schemas.microsoft.com/office/drawing/2014/chartex" xmlns:cx1="http://schemas.microsoft.com/office/drawing/2015/9/8/chartex" xmlns:cx2="http://schemas.microsoft.com/office/drawing/2015/10/21/chartex" xmlns:cx3="http://schemas.microsoft.com/office/drawing/2016/5/9/chartex" xmlns:cx4="http://schemas.microsoft.com/office/drawing/2016/5/10/chartex" xmlns:cx5="http://schemas.microsoft.com/office/drawing/2016/5/11/chartex" xmlns:cx6="http://schemas.microsoft.com/office/drawing/2016/5/12/chartex" xmlns:cx7="http://schemas.microsoft.com/office/drawing/2016/5/13/chartex" xmlns:cx8="http://schemas.microsoft.com/office/drawing/2016/5/14/chartex" xmlns:mc="http://schemas.openxmlformats.org/markup-compatibility/2006" xmlns:aink="http://schemas.microsoft.com/office/drawing/2016/ink" xmlns:am3d="http://schemas.microsoft.com/office/drawing/2017/model3d" xmlns:o="urn:schemas-microsoft-com:office:office" xmlns:oel="http://schemas.microsoft.com/office/2019/extlst" xmlns:r="http://schemas.openxmlformats.org/officeDocument/2006/relationships" xmlns:m="http://schemas.openxmlformats.org/officeDocument/2006/math" xmlns:v="urn:schemas-microsoft-com:vml" xmlns:wp14="http://schemas.microsoft.com/office/word/2010/wordprocessingDrawing" xmlns:wp="http://schemas.openxmlformats.org/drawingml/2006/wordprocessingDrawing" xmlns:w10="urn:schemas-microsoft-com:office:word" xmlns:w="http://schemas.openxmlformats.org/wordprocessingml/2006/main" xmlns:w14="http://schemas.microsoft.com/office/word/2010/wordml" xmlns:w15="http://schemas.microsoft.com/office/word/2012/wordml" xmlns:w16cex="http://schemas.microsoft.com/office/word/2018/wordml/cex" xmlns:w16cid="http://schemas.microsoft.com/office/word/2016/wordml/cid" xmlns:w16="http://schemas.microsoft.com/office/word/2018/wordml" xmlns:w16du="http://schemas.microsoft.com/office/word/2023/wordml/word16du" xmlns:w16sdtdh="http://schemas.microsoft.com/office/word/2020/wordml/sdtdatahash" xmlns:w16se="http://schemas.microsoft.com/office/word/2015/wordml/symex" xmlns:wpg="http://schemas.microsoft.com/office/word/2010/wordprocessingGroup" xmlns:wpi="http://schemas.microsoft.com/office/word/2010/wordprocessingInk" xmlns:wne="http://schemas.microsoft.com/office/word/2006/wordml" xmlns:wps="http://schemas.microsoft.com/office/word/2010/wordprocessingShape" mc:Ignorable="w14 w15 w16se w16cid w16 w16cex w16sdtdh wp14">
+<w:hdr xmlns:wpc="http://schemas.microsoft.com/office/word/2010/wordprocessingCanvas" xmlns:mc="http://schemas.openxmlformats.org/markup-compatibility/2006" xmlns:o="urn:schemas-microsoft-com:office:office" xmlns:r="http://schemas.openxmlformats.org/officeDocument/2006/relationships" xmlns:m="http://schemas.openxmlformats.org/officeDocument/2006/math" xmlns:v="urn:schemas-microsoft-com:vml" xmlns:wp14="http://schemas.microsoft.com/office/word/2010/wordprocessingDrawing" xmlns:wp="http://schemas.openxmlformats.org/drawingml/2006/wordprocessingDrawing" xmlns:w10="urn:schemas-microsoft-com:office:word" xmlns:w="http://schemas.openxmlformats.org/wordprocessingml/2006/main" xmlns:w14="http://schemas.microsoft.com/office/word/2010/wordml" xmlns:w15="http://schemas.microsoft.com/office/word/2012/wordml" xmlns:wpg="http://schemas.microsoft.com/office/word/2010/wordprocessingGroup" xmlns:wpi="http://schemas.microsoft.com/office/word/2010/wordprocessingInk" xmlns:wne="http://schemas.microsoft.com/office/word/2006/wordml" xmlns:wps="http://schemas.microsoft.com/office/word/2010/wordprocessingShape" mc:Ignorable="w14 w15 wp14">
   <w:p>
     <w:pPr>
       <w:pStyle w:val="En-tte"/>
@@ -1071,7 +1116,7 @@
 </file>
 
 <file path=word/header2.xml><?xml version="1.0" encoding="utf-8"?>
-<w:hdr xmlns:wpc="http://schemas.microsoft.com/office/word/2010/wordprocessingCanvas" xmlns:cx="http://schemas.microsoft.com/office/drawing/2014/chartex" xmlns:cx1="http://schemas.microsoft.com/office/drawing/2015/9/8/chartex" xmlns:cx2="http://schemas.microsoft.com/office/drawing/2015/10/21/chartex" xmlns:cx3="http://schemas.microsoft.com/office/drawing/2016/5/9/chartex" xmlns:cx4="http://schemas.microsoft.com/office/drawing/2016/5/10/chartex" xmlns:cx5="http://schemas.microsoft.com/office/drawing/2016/5/11/chartex" xmlns:cx6="http://schemas.microsoft.com/office/drawing/2016/5/12/chartex" xmlns:cx7="http://schemas.microsoft.com/office/drawing/2016/5/13/chartex" xmlns:cx8="http://schemas.microsoft.com/office/drawing/2016/5/14/chartex" xmlns:mc="http://schemas.openxmlformats.org/markup-compatibility/2006" xmlns:aink="http://schemas.microsoft.com/office/drawing/2016/ink" xmlns:am3d="http://schemas.microsoft.com/office/drawing/2017/model3d" xmlns:o="urn:schemas-microsoft-com:office:office" xmlns:oel="http://schemas.microsoft.com/office/2019/extlst" xmlns:r="http://schemas.openxmlformats.org/officeDocument/2006/relationships" xmlns:m="http://schemas.openxmlformats.org/officeDocument/2006/math" xmlns:v="urn:schemas-microsoft-com:vml" xmlns:wp14="http://schemas.microsoft.com/office/word/2010/wordprocessingDrawing" xmlns:wp="http://schemas.openxmlformats.org/drawingml/2006/wordprocessingDrawing" xmlns:w10="urn:schemas-microsoft-com:office:word" xmlns:w="http://schemas.openxmlformats.org/wordprocessingml/2006/main" xmlns:w14="http://schemas.microsoft.com/office/word/2010/wordml" xmlns:w15="http://schemas.microsoft.com/office/word/2012/wordml" xmlns:w16cex="http://schemas.microsoft.com/office/word/2018/wordml/cex" xmlns:w16cid="http://schemas.microsoft.com/office/word/2016/wordml/cid" xmlns:w16="http://schemas.microsoft.com/office/word/2018/wordml" xmlns:w16du="http://schemas.microsoft.com/office/word/2023/wordml/word16du" xmlns:w16sdtdh="http://schemas.microsoft.com/office/word/2020/wordml/sdtdatahash" xmlns:w16se="http://schemas.microsoft.com/office/word/2015/wordml/symex" xmlns:wpg="http://schemas.microsoft.com/office/word/2010/wordprocessingGroup" xmlns:wpi="http://schemas.microsoft.com/office/word/2010/wordprocessingInk" xmlns:wne="http://schemas.microsoft.com/office/word/2006/wordml" xmlns:wps="http://schemas.microsoft.com/office/word/2010/wordprocessingShape" mc:Ignorable="w14 w15 w16se w16cid w16 w16cex w16sdtdh wp14">
+<w:hdr xmlns:wpc="http://schemas.microsoft.com/office/word/2010/wordprocessingCanvas" xmlns:mc="http://schemas.openxmlformats.org/markup-compatibility/2006" xmlns:o="urn:schemas-microsoft-com:office:office" xmlns:r="http://schemas.openxmlformats.org/officeDocument/2006/relationships" xmlns:m="http://schemas.openxmlformats.org/officeDocument/2006/math" xmlns:v="urn:schemas-microsoft-com:vml" xmlns:wp14="http://schemas.microsoft.com/office/word/2010/wordprocessingDrawing" xmlns:wp="http://schemas.openxmlformats.org/drawingml/2006/wordprocessingDrawing" xmlns:w10="urn:schemas-microsoft-com:office:word" xmlns:w="http://schemas.openxmlformats.org/wordprocessingml/2006/main" xmlns:w14="http://schemas.microsoft.com/office/word/2010/wordml" xmlns:w15="http://schemas.microsoft.com/office/word/2012/wordml" xmlns:wpg="http://schemas.microsoft.com/office/word/2010/wordprocessingGroup" xmlns:wpi="http://schemas.microsoft.com/office/word/2010/wordprocessingInk" xmlns:wne="http://schemas.microsoft.com/office/word/2006/wordml" xmlns:wps="http://schemas.microsoft.com/office/word/2010/wordprocessingShape" mc:Ignorable="w14 w15 wp14">
   <w:p>
     <w:pPr>
       <w:pStyle w:val="En-tte"/>
@@ -1164,9 +1209,8 @@
         <w:bCs/>
         <w:lang w:val="en-CA"/>
       </w:rPr>
-      <w:t>&lt;&lt;first [</w:t>
+      <w:t>&lt;&lt;</w:t>
     </w:r>
-    <w:proofErr w:type="spellStart"/>
     <w:proofErr w:type="gramStart"/>
     <w:r>
       <w:rPr>
@@ -1174,10 +1218,27 @@
         <w:bCs/>
         <w:lang w:val="en-CA"/>
       </w:rPr>
+      <w:t>first</w:t>
+    </w:r>
+    <w:proofErr w:type="gramEnd"/>
+    <w:r>
+      <w:rPr>
+        <w:b/>
+        <w:bCs/>
+        <w:lang w:val="en-CA"/>
+      </w:rPr>
+      <w:t xml:space="preserve"> [</w:t>
+    </w:r>
+    <w:proofErr w:type="spellStart"/>
+    <w:r>
+      <w:rPr>
+        <w:b/>
+        <w:bCs/>
+        <w:lang w:val="en-CA"/>
+      </w:rPr>
       <w:t>global.NomFormulaire</w:t>
     </w:r>
     <w:proofErr w:type="spellEnd"/>
-    <w:proofErr w:type="gramEnd"/>
     <w:r>
       <w:rPr>
         <w:b/>
@@ -1199,7 +1260,7 @@
 </file>
 
 <file path=word/header3.xml><?xml version="1.0" encoding="utf-8"?>
-<w:hdr xmlns:wpc="http://schemas.microsoft.com/office/word/2010/wordprocessingCanvas" xmlns:cx="http://schemas.microsoft.com/office/drawing/2014/chartex" xmlns:cx1="http://schemas.microsoft.com/office/drawing/2015/9/8/chartex" xmlns:cx2="http://schemas.microsoft.com/office/drawing/2015/10/21/chartex" xmlns:cx3="http://schemas.microsoft.com/office/drawing/2016/5/9/chartex" xmlns:cx4="http://schemas.microsoft.com/office/drawing/2016/5/10/chartex" xmlns:cx5="http://schemas.microsoft.com/office/drawing/2016/5/11/chartex" xmlns:cx6="http://schemas.microsoft.com/office/drawing/2016/5/12/chartex" xmlns:cx7="http://schemas.microsoft.com/office/drawing/2016/5/13/chartex" xmlns:cx8="http://schemas.microsoft.com/office/drawing/2016/5/14/chartex" xmlns:mc="http://schemas.openxmlformats.org/markup-compatibility/2006" xmlns:aink="http://schemas.microsoft.com/office/drawing/2016/ink" xmlns:am3d="http://schemas.microsoft.com/office/drawing/2017/model3d" xmlns:o="urn:schemas-microsoft-com:office:office" xmlns:oel="http://schemas.microsoft.com/office/2019/extlst" xmlns:r="http://schemas.openxmlformats.org/officeDocument/2006/relationships" xmlns:m="http://schemas.openxmlformats.org/officeDocument/2006/math" xmlns:v="urn:schemas-microsoft-com:vml" xmlns:wp14="http://schemas.microsoft.com/office/word/2010/wordprocessingDrawing" xmlns:wp="http://schemas.openxmlformats.org/drawingml/2006/wordprocessingDrawing" xmlns:w10="urn:schemas-microsoft-com:office:word" xmlns:w="http://schemas.openxmlformats.org/wordprocessingml/2006/main" xmlns:w14="http://schemas.microsoft.com/office/word/2010/wordml" xmlns:w15="http://schemas.microsoft.com/office/word/2012/wordml" xmlns:w16cex="http://schemas.microsoft.com/office/word/2018/wordml/cex" xmlns:w16cid="http://schemas.microsoft.com/office/word/2016/wordml/cid" xmlns:w16="http://schemas.microsoft.com/office/word/2018/wordml" xmlns:w16du="http://schemas.microsoft.com/office/word/2023/wordml/word16du" xmlns:w16sdtdh="http://schemas.microsoft.com/office/word/2020/wordml/sdtdatahash" xmlns:w16se="http://schemas.microsoft.com/office/word/2015/wordml/symex" xmlns:wpg="http://schemas.microsoft.com/office/word/2010/wordprocessingGroup" xmlns:wpi="http://schemas.microsoft.com/office/word/2010/wordprocessingInk" xmlns:wne="http://schemas.microsoft.com/office/word/2006/wordml" xmlns:wps="http://schemas.microsoft.com/office/word/2010/wordprocessingShape" mc:Ignorable="w14 w15 w16se w16cid w16 w16cex w16sdtdh wp14">
+<w:hdr xmlns:wpc="http://schemas.microsoft.com/office/word/2010/wordprocessingCanvas" xmlns:mc="http://schemas.openxmlformats.org/markup-compatibility/2006" xmlns:o="urn:schemas-microsoft-com:office:office" xmlns:r="http://schemas.openxmlformats.org/officeDocument/2006/relationships" xmlns:m="http://schemas.openxmlformats.org/officeDocument/2006/math" xmlns:v="urn:schemas-microsoft-com:vml" xmlns:wp14="http://schemas.microsoft.com/office/word/2010/wordprocessingDrawing" xmlns:wp="http://schemas.openxmlformats.org/drawingml/2006/wordprocessingDrawing" xmlns:w10="urn:schemas-microsoft-com:office:word" xmlns:w="http://schemas.openxmlformats.org/wordprocessingml/2006/main" xmlns:w14="http://schemas.microsoft.com/office/word/2010/wordml" xmlns:w15="http://schemas.microsoft.com/office/word/2012/wordml" xmlns:wpg="http://schemas.microsoft.com/office/word/2010/wordprocessingGroup" xmlns:wpi="http://schemas.microsoft.com/office/word/2010/wordprocessingInk" xmlns:wne="http://schemas.microsoft.com/office/word/2006/wordml" xmlns:wps="http://schemas.microsoft.com/office/word/2010/wordprocessingShape" mc:Ignorable="w14 w15 wp14">
   <w:p>
     <w:pPr>
       <w:pStyle w:val="En-tte"/>
@@ -1209,7 +1270,7 @@
 </file>
 
 <file path=word/numbering.xml><?xml version="1.0" encoding="utf-8"?>
-<w:numbering xmlns:wpc="http://schemas.microsoft.com/office/word/2010/wordprocessingCanvas" xmlns:cx="http://schemas.microsoft.com/office/drawing/2014/chartex" xmlns:cx1="http://schemas.microsoft.com/office/drawing/2015/9/8/chartex" xmlns:cx2="http://schemas.microsoft.com/office/drawing/2015/10/21/chartex" xmlns:cx3="http://schemas.microsoft.com/office/drawing/2016/5/9/chartex" xmlns:cx4="http://schemas.microsoft.com/office/drawing/2016/5/10/chartex" xmlns:cx5="http://schemas.microsoft.com/office/drawing/2016/5/11/chartex" xmlns:cx6="http://schemas.microsoft.com/office/drawing/2016/5/12/chartex" xmlns:cx7="http://schemas.microsoft.com/office/drawing/2016/5/13/chartex" xmlns:cx8="http://schemas.microsoft.com/office/drawing/2016/5/14/chartex" xmlns:mc="http://schemas.openxmlformats.org/markup-compatibility/2006" xmlns:aink="http://schemas.microsoft.com/office/drawing/2016/ink" xmlns:am3d="http://schemas.microsoft.com/office/drawing/2017/model3d" xmlns:o="urn:schemas-microsoft-com:office:office" xmlns:oel="http://schemas.microsoft.com/office/2019/extlst" xmlns:r="http://schemas.openxmlformats.org/officeDocument/2006/relationships" xmlns:m="http://schemas.openxmlformats.org/officeDocument/2006/math" xmlns:v="urn:schemas-microsoft-com:vml" xmlns:wp14="http://schemas.microsoft.com/office/word/2010/wordprocessingDrawing" xmlns:wp="http://schemas.openxmlformats.org/drawingml/2006/wordprocessingDrawing" xmlns:w10="urn:schemas-microsoft-com:office:word" xmlns:w="http://schemas.openxmlformats.org/wordprocessingml/2006/main" xmlns:w14="http://schemas.microsoft.com/office/word/2010/wordml" xmlns:w15="http://schemas.microsoft.com/office/word/2012/wordml" xmlns:w16cex="http://schemas.microsoft.com/office/word/2018/wordml/cex" xmlns:w16cid="http://schemas.microsoft.com/office/word/2016/wordml/cid" xmlns:w16="http://schemas.microsoft.com/office/word/2018/wordml" xmlns:w16du="http://schemas.microsoft.com/office/word/2023/wordml/word16du" xmlns:w16sdtdh="http://schemas.microsoft.com/office/word/2020/wordml/sdtdatahash" xmlns:w16se="http://schemas.microsoft.com/office/word/2015/wordml/symex" xmlns:wpg="http://schemas.microsoft.com/office/word/2010/wordprocessingGroup" xmlns:wpi="http://schemas.microsoft.com/office/word/2010/wordprocessingInk" xmlns:wne="http://schemas.microsoft.com/office/word/2006/wordml" xmlns:wps="http://schemas.microsoft.com/office/word/2010/wordprocessingShape" mc:Ignorable="w14 w15 w16se w16cid w16 w16cex w16sdtdh wp14">
+<w:numbering xmlns:wpc="http://schemas.microsoft.com/office/word/2010/wordprocessingCanvas" xmlns:mc="http://schemas.openxmlformats.org/markup-compatibility/2006" xmlns:o="urn:schemas-microsoft-com:office:office" xmlns:r="http://schemas.openxmlformats.org/officeDocument/2006/relationships" xmlns:m="http://schemas.openxmlformats.org/officeDocument/2006/math" xmlns:v="urn:schemas-microsoft-com:vml" xmlns:wp14="http://schemas.microsoft.com/office/word/2010/wordprocessingDrawing" xmlns:wp="http://schemas.openxmlformats.org/drawingml/2006/wordprocessingDrawing" xmlns:w10="urn:schemas-microsoft-com:office:word" xmlns:w="http://schemas.openxmlformats.org/wordprocessingml/2006/main" xmlns:w14="http://schemas.microsoft.com/office/word/2010/wordml" xmlns:w15="http://schemas.microsoft.com/office/word/2012/wordml" xmlns:wpg="http://schemas.microsoft.com/office/word/2010/wordprocessingGroup" xmlns:wpi="http://schemas.microsoft.com/office/word/2010/wordprocessingInk" xmlns:wne="http://schemas.microsoft.com/office/word/2006/wordml" xmlns:wps="http://schemas.microsoft.com/office/word/2010/wordprocessingShape" mc:Ignorable="w14 w15 wp14">
   <w:abstractNum w:abstractNumId="0" w15:restartNumberingAfterBreak="0">
     <w:nsid w:val="057B7594"/>
     <w:multiLevelType w:val="hybridMultilevel"/>
@@ -2033,35 +2094,35 @@
       </w:pPr>
     </w:lvl>
   </w:abstractNum>
-  <w:num w:numId="1" w16cid:durableId="1093940776">
+  <w:num w:numId="1">
     <w:abstractNumId w:val="7"/>
   </w:num>
-  <w:num w:numId="2" w16cid:durableId="1264612146">
+  <w:num w:numId="2">
     <w:abstractNumId w:val="3"/>
   </w:num>
-  <w:num w:numId="3" w16cid:durableId="1910117758">
+  <w:num w:numId="3">
     <w:abstractNumId w:val="1"/>
   </w:num>
-  <w:num w:numId="4" w16cid:durableId="865748584">
+  <w:num w:numId="4">
     <w:abstractNumId w:val="2"/>
   </w:num>
-  <w:num w:numId="5" w16cid:durableId="1539390973">
+  <w:num w:numId="5">
     <w:abstractNumId w:val="0"/>
   </w:num>
-  <w:num w:numId="6" w16cid:durableId="102119343">
+  <w:num w:numId="6">
     <w:abstractNumId w:val="4"/>
   </w:num>
-  <w:num w:numId="7" w16cid:durableId="1297176209">
+  <w:num w:numId="7">
     <w:abstractNumId w:val="6"/>
   </w:num>
-  <w:num w:numId="8" w16cid:durableId="1245067835">
+  <w:num w:numId="8">
     <w:abstractNumId w:val="5"/>
   </w:num>
 </w:numbering>
 </file>
 
 <file path=word/styles.xml><?xml version="1.0" encoding="utf-8"?>
-<w:styles xmlns:mc="http://schemas.openxmlformats.org/markup-compatibility/2006" xmlns:r="http://schemas.openxmlformats.org/officeDocument/2006/relationships" xmlns:w="http://schemas.openxmlformats.org/wordprocessingml/2006/main" xmlns:w14="http://schemas.microsoft.com/office/word/2010/wordml" xmlns:w15="http://schemas.microsoft.com/office/word/2012/wordml" xmlns:w16cex="http://schemas.microsoft.com/office/word/2018/wordml/cex" xmlns:w16cid="http://schemas.microsoft.com/office/word/2016/wordml/cid" xmlns:w16="http://schemas.microsoft.com/office/word/2018/wordml" xmlns:w16sdtdh="http://schemas.microsoft.com/office/word/2020/wordml/sdtdatahash" xmlns:w16se="http://schemas.microsoft.com/office/word/2015/wordml/symex" mc:Ignorable="w14 w15 w16se w16cid w16 w16cex w16sdtdh">
+<w:styles xmlns:mc="http://schemas.openxmlformats.org/markup-compatibility/2006" xmlns:r="http://schemas.openxmlformats.org/officeDocument/2006/relationships" xmlns:w="http://schemas.openxmlformats.org/wordprocessingml/2006/main" xmlns:w14="http://schemas.microsoft.com/office/word/2010/wordml" xmlns:w15="http://schemas.microsoft.com/office/word/2012/wordml" mc:Ignorable="w14 w15">
   <w:docDefaults>
     <w:rPrDefault>
       <w:rPr>
@@ -2077,7 +2138,7 @@
       </w:pPr>
     </w:pPrDefault>
   </w:docDefaults>
-  <w:latentStyles w:defLockedState="0" w:defUIPriority="99" w:defSemiHidden="0" w:defUnhideWhenUsed="0" w:defQFormat="0" w:count="376">
+  <w:latentStyles w:defLockedState="0" w:defUIPriority="99" w:defSemiHidden="0" w:defUnhideWhenUsed="0" w:defQFormat="0" w:count="371">
     <w:lsdException w:name="Normal" w:uiPriority="0" w:qFormat="1"/>
     <w:lsdException w:name="heading 1" w:uiPriority="9" w:qFormat="1"/>
     <w:lsdException w:name="heading 2" w:semiHidden="1" w:uiPriority="9" w:unhideWhenUsed="1" w:qFormat="1"/>
@@ -2442,11 +2503,6 @@
     <w:lsdException w:name="List Table 5 Dark Accent 6" w:uiPriority="50"/>
     <w:lsdException w:name="List Table 6 Colorful Accent 6" w:uiPriority="51"/>
     <w:lsdException w:name="List Table 7 Colorful Accent 6" w:uiPriority="52"/>
-    <w:lsdException w:name="Mention" w:semiHidden="1" w:unhideWhenUsed="1"/>
-    <w:lsdException w:name="Smart Hyperlink" w:semiHidden="1" w:unhideWhenUsed="1"/>
-    <w:lsdException w:name="Hashtag" w:semiHidden="1" w:unhideWhenUsed="1"/>
-    <w:lsdException w:name="Unresolved Mention" w:semiHidden="1" w:unhideWhenUsed="1"/>
-    <w:lsdException w:name="Smart Link" w:semiHidden="1" w:unhideWhenUsed="1"/>
   </w:latentStyles>
   <w:style w:type="paragraph" w:default="1" w:styleId="Normal">
     <w:name w:val="Normal"/>
@@ -3099,7 +3155,7 @@
 </file>
 
 <file path=customXml/itemProps1.xml><?xml version="1.0" encoding="utf-8"?>
-<ds:datastoreItem xmlns:ds="http://schemas.openxmlformats.org/officeDocument/2006/customXml" ds:itemID="{A6E4C161-6A2D-4948-80DF-DF847297C799}">
+<ds:datastoreItem xmlns:ds="http://schemas.openxmlformats.org/officeDocument/2006/customXml" ds:itemID="{17AF0DE6-1FE3-4554-AF1A-5FFC6737A3B1}">
   <ds:schemaRefs>
     <ds:schemaRef ds:uri="http://schemas.openxmlformats.org/officeDocument/2006/bibliography"/>
   </ds:schemaRefs>

</xml_diff>

<commit_message>
Correction des gabarits word
</commit_message>
<xml_diff>
--- a/Exemples/default.word.gabarit.EN.docx
+++ b/Exemples/default.word.gabarit.EN.docx
@@ -1,6 +1,6 @@
 
 <file path=word/document.xml><?xml version="1.0" encoding="utf-8"?>
-<w:document xmlns:wpc="http://schemas.microsoft.com/office/word/2010/wordprocessingCanvas" xmlns:mc="http://schemas.openxmlformats.org/markup-compatibility/2006" xmlns:o="urn:schemas-microsoft-com:office:office" xmlns:r="http://schemas.openxmlformats.org/officeDocument/2006/relationships" xmlns:m="http://schemas.openxmlformats.org/officeDocument/2006/math" xmlns:v="urn:schemas-microsoft-com:vml" xmlns:wp14="http://schemas.microsoft.com/office/word/2010/wordprocessingDrawing" xmlns:wp="http://schemas.openxmlformats.org/drawingml/2006/wordprocessingDrawing" xmlns:w10="urn:schemas-microsoft-com:office:word" xmlns:w="http://schemas.openxmlformats.org/wordprocessingml/2006/main" xmlns:w14="http://schemas.microsoft.com/office/word/2010/wordml" xmlns:w15="http://schemas.microsoft.com/office/word/2012/wordml" xmlns:wpg="http://schemas.microsoft.com/office/word/2010/wordprocessingGroup" xmlns:wpi="http://schemas.microsoft.com/office/word/2010/wordprocessingInk" xmlns:wne="http://schemas.microsoft.com/office/word/2006/wordml" xmlns:wps="http://schemas.microsoft.com/office/word/2010/wordprocessingShape" mc:Ignorable="w14 w15 wp14">
+<w:document xmlns:wpc="http://schemas.microsoft.com/office/word/2010/wordprocessingCanvas" xmlns:cx="http://schemas.microsoft.com/office/drawing/2014/chartex" xmlns:cx1="http://schemas.microsoft.com/office/drawing/2015/9/8/chartex" xmlns:cx2="http://schemas.microsoft.com/office/drawing/2015/10/21/chartex" xmlns:cx3="http://schemas.microsoft.com/office/drawing/2016/5/9/chartex" xmlns:cx4="http://schemas.microsoft.com/office/drawing/2016/5/10/chartex" xmlns:cx5="http://schemas.microsoft.com/office/drawing/2016/5/11/chartex" xmlns:cx6="http://schemas.microsoft.com/office/drawing/2016/5/12/chartex" xmlns:cx7="http://schemas.microsoft.com/office/drawing/2016/5/13/chartex" xmlns:cx8="http://schemas.microsoft.com/office/drawing/2016/5/14/chartex" xmlns:mc="http://schemas.openxmlformats.org/markup-compatibility/2006" xmlns:aink="http://schemas.microsoft.com/office/drawing/2016/ink" xmlns:am3d="http://schemas.microsoft.com/office/drawing/2017/model3d" xmlns:o="urn:schemas-microsoft-com:office:office" xmlns:oel="http://schemas.microsoft.com/office/2019/extlst" xmlns:r="http://schemas.openxmlformats.org/officeDocument/2006/relationships" xmlns:m="http://schemas.openxmlformats.org/officeDocument/2006/math" xmlns:v="urn:schemas-microsoft-com:vml" xmlns:wp14="http://schemas.microsoft.com/office/word/2010/wordprocessingDrawing" xmlns:wp="http://schemas.openxmlformats.org/drawingml/2006/wordprocessingDrawing" xmlns:w10="urn:schemas-microsoft-com:office:word" xmlns:w="http://schemas.openxmlformats.org/wordprocessingml/2006/main" xmlns:w14="http://schemas.microsoft.com/office/word/2010/wordml" xmlns:w15="http://schemas.microsoft.com/office/word/2012/wordml" xmlns:w16cex="http://schemas.microsoft.com/office/word/2018/wordml/cex" xmlns:w16cid="http://schemas.microsoft.com/office/word/2016/wordml/cid" xmlns:w16="http://schemas.microsoft.com/office/word/2018/wordml" xmlns:w16sdtdh="http://schemas.microsoft.com/office/word/2020/wordml/sdtdatahash" xmlns:w16se="http://schemas.microsoft.com/office/word/2015/wordml/symex" xmlns:wpg="http://schemas.microsoft.com/office/word/2010/wordprocessingGroup" xmlns:wpi="http://schemas.microsoft.com/office/word/2010/wordprocessingInk" xmlns:wne="http://schemas.microsoft.com/office/word/2006/wordml" xmlns:wps="http://schemas.microsoft.com/office/word/2010/wordprocessingShape" mc:Ignorable="w14 w15 w16se w16cid w16 w16cex w16sdtdh wp14">
   <w:body>
     <w:p>
       <w:pPr>
@@ -14,21 +14,7 @@
         <w:rPr>
           <w:lang w:val="en-CA"/>
         </w:rPr>
-        <w:t>&lt;&lt;</w:t>
-      </w:r>
-      <w:proofErr w:type="spellStart"/>
-      <w:r>
-        <w:rPr>
-          <w:lang w:val="en-CA"/>
-        </w:rPr>
-        <w:t>foreach</w:t>
-      </w:r>
-      <w:proofErr w:type="spellEnd"/>
-      <w:r>
-        <w:rPr>
-          <w:lang w:val="en-CA"/>
-        </w:rPr>
-        <w:t xml:space="preserve"> [in </w:t>
+        <w:t xml:space="preserve">&lt;&lt;foreach [in </w:t>
       </w:r>
       <w:proofErr w:type="spellStart"/>
       <w:r>
@@ -243,7 +229,6 @@
         </w:rPr>
         <w:t>&lt;&lt;/</w:t>
       </w:r>
-      <w:proofErr w:type="spellStart"/>
       <w:r>
         <w:rPr>
           <w:color w:val="FF0000"/>
@@ -253,32 +238,13 @@
         </w:rPr>
         <w:t>foreach</w:t>
       </w:r>
-      <w:proofErr w:type="spellEnd"/>
-      <w:r>
-        <w:rPr>
-          <w:sz w:val="16"/>
-          <w:szCs w:val="16"/>
-          <w:lang w:val="en-CA"/>
-        </w:rPr>
-        <w:t>&gt;&gt;&lt;&lt;</w:t>
-      </w:r>
-      <w:proofErr w:type="spellStart"/>
-      <w:r>
-        <w:rPr>
-          <w:sz w:val="16"/>
-          <w:szCs w:val="16"/>
-          <w:lang w:val="en-CA"/>
-        </w:rPr>
-        <w:t>elseif</w:t>
-      </w:r>
-      <w:proofErr w:type="spellEnd"/>
-      <w:r>
-        <w:rPr>
-          <w:sz w:val="16"/>
-          <w:szCs w:val="16"/>
-          <w:lang w:val="en-CA"/>
-        </w:rPr>
-        <w:t xml:space="preserve"> [</w:t>
+      <w:r>
+        <w:rPr>
+          <w:sz w:val="16"/>
+          <w:szCs w:val="16"/>
+          <w:lang w:val="en-CA"/>
+        </w:rPr>
+        <w:t>&gt;&gt;&lt;&lt;elseif [</w:t>
       </w:r>
       <w:proofErr w:type="spellStart"/>
       <w:r>
@@ -624,7 +590,6 @@
               </w:rPr>
               <w:t>&lt;&lt;/</w:t>
             </w:r>
-            <w:proofErr w:type="spellStart"/>
             <w:r>
               <w:rPr>
                 <w:color w:val="FF0000"/>
@@ -634,32 +599,13 @@
               </w:rPr>
               <w:t>foreach</w:t>
             </w:r>
-            <w:proofErr w:type="spellEnd"/>
             <w:r>
               <w:rPr>
                 <w:sz w:val="16"/>
                 <w:szCs w:val="16"/>
                 <w:lang w:val="en-CA"/>
               </w:rPr>
-              <w:t>&gt;&gt;&lt;&lt;</w:t>
-            </w:r>
-            <w:proofErr w:type="spellStart"/>
-            <w:r>
-              <w:rPr>
-                <w:sz w:val="16"/>
-                <w:szCs w:val="16"/>
-                <w:lang w:val="en-CA"/>
-              </w:rPr>
-              <w:t>elseif</w:t>
-            </w:r>
-            <w:proofErr w:type="spellEnd"/>
-            <w:r>
-              <w:rPr>
-                <w:sz w:val="16"/>
-                <w:szCs w:val="16"/>
-                <w:lang w:val="en-CA"/>
-              </w:rPr>
-              <w:t xml:space="preserve"> [</w:t>
+              <w:t>&gt;&gt;&lt;&lt;elseif [</w:t>
             </w:r>
             <w:proofErr w:type="spellStart"/>
             <w:r>
@@ -819,6 +765,7 @@
     </w:p>
     <w:p>
       <w:pPr>
+        <w:widowControl w:val="0"/>
         <w:rPr>
           <w:rFonts w:asciiTheme="majorHAnsi" w:eastAsiaTheme="majorEastAsia" w:hAnsiTheme="majorHAnsi" w:cstheme="majorBidi"/>
           <w:i/>
@@ -852,11 +799,10 @@
         </w:rPr>
         <w:t>&gt;&gt;</w:t>
       </w:r>
-      <w:bookmarkStart w:id="0" w:name="_GoBack"/>
-      <w:bookmarkEnd w:id="0"/>
     </w:p>
     <w:p>
       <w:pPr>
+        <w:widowControl w:val="0"/>
         <w:rPr>
           <w:sz w:val="16"/>
           <w:szCs w:val="16"/>
@@ -922,7 +868,7 @@
 </file>
 
 <file path=word/endnotes.xml><?xml version="1.0" encoding="utf-8"?>
-<w:endnotes xmlns:wpc="http://schemas.microsoft.com/office/word/2010/wordprocessingCanvas" xmlns:mc="http://schemas.openxmlformats.org/markup-compatibility/2006" xmlns:o="urn:schemas-microsoft-com:office:office" xmlns:r="http://schemas.openxmlformats.org/officeDocument/2006/relationships" xmlns:m="http://schemas.openxmlformats.org/officeDocument/2006/math" xmlns:v="urn:schemas-microsoft-com:vml" xmlns:wp14="http://schemas.microsoft.com/office/word/2010/wordprocessingDrawing" xmlns:wp="http://schemas.openxmlformats.org/drawingml/2006/wordprocessingDrawing" xmlns:w10="urn:schemas-microsoft-com:office:word" xmlns:w="http://schemas.openxmlformats.org/wordprocessingml/2006/main" xmlns:w14="http://schemas.microsoft.com/office/word/2010/wordml" xmlns:w15="http://schemas.microsoft.com/office/word/2012/wordml" xmlns:wpg="http://schemas.microsoft.com/office/word/2010/wordprocessingGroup" xmlns:wpi="http://schemas.microsoft.com/office/word/2010/wordprocessingInk" xmlns:wne="http://schemas.microsoft.com/office/word/2006/wordml" xmlns:wps="http://schemas.microsoft.com/office/word/2010/wordprocessingShape" mc:Ignorable="w14 w15 wp14">
+<w:endnotes xmlns:wpc="http://schemas.microsoft.com/office/word/2010/wordprocessingCanvas" xmlns:cx="http://schemas.microsoft.com/office/drawing/2014/chartex" xmlns:cx1="http://schemas.microsoft.com/office/drawing/2015/9/8/chartex" xmlns:cx2="http://schemas.microsoft.com/office/drawing/2015/10/21/chartex" xmlns:cx3="http://schemas.microsoft.com/office/drawing/2016/5/9/chartex" xmlns:cx4="http://schemas.microsoft.com/office/drawing/2016/5/10/chartex" xmlns:cx5="http://schemas.microsoft.com/office/drawing/2016/5/11/chartex" xmlns:cx6="http://schemas.microsoft.com/office/drawing/2016/5/12/chartex" xmlns:cx7="http://schemas.microsoft.com/office/drawing/2016/5/13/chartex" xmlns:cx8="http://schemas.microsoft.com/office/drawing/2016/5/14/chartex" xmlns:mc="http://schemas.openxmlformats.org/markup-compatibility/2006" xmlns:aink="http://schemas.microsoft.com/office/drawing/2016/ink" xmlns:am3d="http://schemas.microsoft.com/office/drawing/2017/model3d" xmlns:o="urn:schemas-microsoft-com:office:office" xmlns:oel="http://schemas.microsoft.com/office/2019/extlst" xmlns:r="http://schemas.openxmlformats.org/officeDocument/2006/relationships" xmlns:m="http://schemas.openxmlformats.org/officeDocument/2006/math" xmlns:v="urn:schemas-microsoft-com:vml" xmlns:wp14="http://schemas.microsoft.com/office/word/2010/wordprocessingDrawing" xmlns:wp="http://schemas.openxmlformats.org/drawingml/2006/wordprocessingDrawing" xmlns:w10="urn:schemas-microsoft-com:office:word" xmlns:w="http://schemas.openxmlformats.org/wordprocessingml/2006/main" xmlns:w14="http://schemas.microsoft.com/office/word/2010/wordml" xmlns:w15="http://schemas.microsoft.com/office/word/2012/wordml" xmlns:w16cex="http://schemas.microsoft.com/office/word/2018/wordml/cex" xmlns:w16cid="http://schemas.microsoft.com/office/word/2016/wordml/cid" xmlns:w16="http://schemas.microsoft.com/office/word/2018/wordml" xmlns:w16sdtdh="http://schemas.microsoft.com/office/word/2020/wordml/sdtdatahash" xmlns:w16se="http://schemas.microsoft.com/office/word/2015/wordml/symex" xmlns:wpg="http://schemas.microsoft.com/office/word/2010/wordprocessingGroup" xmlns:wpi="http://schemas.microsoft.com/office/word/2010/wordprocessingInk" xmlns:wne="http://schemas.microsoft.com/office/word/2006/wordml" xmlns:wps="http://schemas.microsoft.com/office/word/2010/wordprocessingShape" mc:Ignorable="w14 w15 w16se w16cid w16 w16cex w16sdtdh wp14">
   <w:endnote w:type="separator" w:id="-1">
     <w:p>
       <w:pPr>
@@ -947,7 +893,7 @@
 </file>
 
 <file path=word/footer1.xml><?xml version="1.0" encoding="utf-8"?>
-<w:ftr xmlns:wpc="http://schemas.microsoft.com/office/word/2010/wordprocessingCanvas" xmlns:mc="http://schemas.openxmlformats.org/markup-compatibility/2006" xmlns:o="urn:schemas-microsoft-com:office:office" xmlns:r="http://schemas.openxmlformats.org/officeDocument/2006/relationships" xmlns:m="http://schemas.openxmlformats.org/officeDocument/2006/math" xmlns:v="urn:schemas-microsoft-com:vml" xmlns:wp14="http://schemas.microsoft.com/office/word/2010/wordprocessingDrawing" xmlns:wp="http://schemas.openxmlformats.org/drawingml/2006/wordprocessingDrawing" xmlns:w10="urn:schemas-microsoft-com:office:word" xmlns:w="http://schemas.openxmlformats.org/wordprocessingml/2006/main" xmlns:w14="http://schemas.microsoft.com/office/word/2010/wordml" xmlns:w15="http://schemas.microsoft.com/office/word/2012/wordml" xmlns:wpg="http://schemas.microsoft.com/office/word/2010/wordprocessingGroup" xmlns:wpi="http://schemas.microsoft.com/office/word/2010/wordprocessingInk" xmlns:wne="http://schemas.microsoft.com/office/word/2006/wordml" xmlns:wps="http://schemas.microsoft.com/office/word/2010/wordprocessingShape" mc:Ignorable="w14 w15 wp14">
+<w:ftr xmlns:wpc="http://schemas.microsoft.com/office/word/2010/wordprocessingCanvas" xmlns:cx="http://schemas.microsoft.com/office/drawing/2014/chartex" xmlns:cx1="http://schemas.microsoft.com/office/drawing/2015/9/8/chartex" xmlns:cx2="http://schemas.microsoft.com/office/drawing/2015/10/21/chartex" xmlns:cx3="http://schemas.microsoft.com/office/drawing/2016/5/9/chartex" xmlns:cx4="http://schemas.microsoft.com/office/drawing/2016/5/10/chartex" xmlns:cx5="http://schemas.microsoft.com/office/drawing/2016/5/11/chartex" xmlns:cx6="http://schemas.microsoft.com/office/drawing/2016/5/12/chartex" xmlns:cx7="http://schemas.microsoft.com/office/drawing/2016/5/13/chartex" xmlns:cx8="http://schemas.microsoft.com/office/drawing/2016/5/14/chartex" xmlns:mc="http://schemas.openxmlformats.org/markup-compatibility/2006" xmlns:aink="http://schemas.microsoft.com/office/drawing/2016/ink" xmlns:am3d="http://schemas.microsoft.com/office/drawing/2017/model3d" xmlns:o="urn:schemas-microsoft-com:office:office" xmlns:oel="http://schemas.microsoft.com/office/2019/extlst" xmlns:r="http://schemas.openxmlformats.org/officeDocument/2006/relationships" xmlns:m="http://schemas.openxmlformats.org/officeDocument/2006/math" xmlns:v="urn:schemas-microsoft-com:vml" xmlns:wp14="http://schemas.microsoft.com/office/word/2010/wordprocessingDrawing" xmlns:wp="http://schemas.openxmlformats.org/drawingml/2006/wordprocessingDrawing" xmlns:w10="urn:schemas-microsoft-com:office:word" xmlns:w="http://schemas.openxmlformats.org/wordprocessingml/2006/main" xmlns:w14="http://schemas.microsoft.com/office/word/2010/wordml" xmlns:w15="http://schemas.microsoft.com/office/word/2012/wordml" xmlns:w16cex="http://schemas.microsoft.com/office/word/2018/wordml/cex" xmlns:w16cid="http://schemas.microsoft.com/office/word/2016/wordml/cid" xmlns:w16="http://schemas.microsoft.com/office/word/2018/wordml" xmlns:w16sdtdh="http://schemas.microsoft.com/office/word/2020/wordml/sdtdatahash" xmlns:w16se="http://schemas.microsoft.com/office/word/2015/wordml/symex" xmlns:wpg="http://schemas.microsoft.com/office/word/2010/wordprocessingGroup" xmlns:wpi="http://schemas.microsoft.com/office/word/2010/wordprocessingInk" xmlns:wne="http://schemas.microsoft.com/office/word/2006/wordml" xmlns:wps="http://schemas.microsoft.com/office/word/2010/wordprocessingShape" mc:Ignorable="w14 w15 w16se w16cid w16 w16cex w16sdtdh wp14">
   <w:p>
     <w:pPr>
       <w:pStyle w:val="Pieddepage"/>
@@ -957,7 +903,7 @@
 </file>
 
 <file path=word/footer2.xml><?xml version="1.0" encoding="utf-8"?>
-<w:ftr xmlns:wpc="http://schemas.microsoft.com/office/word/2010/wordprocessingCanvas" xmlns:mc="http://schemas.openxmlformats.org/markup-compatibility/2006" xmlns:o="urn:schemas-microsoft-com:office:office" xmlns:r="http://schemas.openxmlformats.org/officeDocument/2006/relationships" xmlns:m="http://schemas.openxmlformats.org/officeDocument/2006/math" xmlns:v="urn:schemas-microsoft-com:vml" xmlns:wp14="http://schemas.microsoft.com/office/word/2010/wordprocessingDrawing" xmlns:wp="http://schemas.openxmlformats.org/drawingml/2006/wordprocessingDrawing" xmlns:w10="urn:schemas-microsoft-com:office:word" xmlns:w="http://schemas.openxmlformats.org/wordprocessingml/2006/main" xmlns:w14="http://schemas.microsoft.com/office/word/2010/wordml" xmlns:w15="http://schemas.microsoft.com/office/word/2012/wordml" xmlns:wpg="http://schemas.microsoft.com/office/word/2010/wordprocessingGroup" xmlns:wpi="http://schemas.microsoft.com/office/word/2010/wordprocessingInk" xmlns:wne="http://schemas.microsoft.com/office/word/2006/wordml" xmlns:wps="http://schemas.microsoft.com/office/word/2010/wordprocessingShape" mc:Ignorable="w14 w15 wp14">
+<w:ftr xmlns:wpc="http://schemas.microsoft.com/office/word/2010/wordprocessingCanvas" xmlns:cx="http://schemas.microsoft.com/office/drawing/2014/chartex" xmlns:cx1="http://schemas.microsoft.com/office/drawing/2015/9/8/chartex" xmlns:cx2="http://schemas.microsoft.com/office/drawing/2015/10/21/chartex" xmlns:cx3="http://schemas.microsoft.com/office/drawing/2016/5/9/chartex" xmlns:cx4="http://schemas.microsoft.com/office/drawing/2016/5/10/chartex" xmlns:cx5="http://schemas.microsoft.com/office/drawing/2016/5/11/chartex" xmlns:cx6="http://schemas.microsoft.com/office/drawing/2016/5/12/chartex" xmlns:cx7="http://schemas.microsoft.com/office/drawing/2016/5/13/chartex" xmlns:cx8="http://schemas.microsoft.com/office/drawing/2016/5/14/chartex" xmlns:mc="http://schemas.openxmlformats.org/markup-compatibility/2006" xmlns:aink="http://schemas.microsoft.com/office/drawing/2016/ink" xmlns:am3d="http://schemas.microsoft.com/office/drawing/2017/model3d" xmlns:o="urn:schemas-microsoft-com:office:office" xmlns:oel="http://schemas.microsoft.com/office/2019/extlst" xmlns:r="http://schemas.openxmlformats.org/officeDocument/2006/relationships" xmlns:m="http://schemas.openxmlformats.org/officeDocument/2006/math" xmlns:v="urn:schemas-microsoft-com:vml" xmlns:wp14="http://schemas.microsoft.com/office/word/2010/wordprocessingDrawing" xmlns:wp="http://schemas.openxmlformats.org/drawingml/2006/wordprocessingDrawing" xmlns:w10="urn:schemas-microsoft-com:office:word" xmlns:w="http://schemas.openxmlformats.org/wordprocessingml/2006/main" xmlns:w14="http://schemas.microsoft.com/office/word/2010/wordml" xmlns:w15="http://schemas.microsoft.com/office/word/2012/wordml" xmlns:w16cex="http://schemas.microsoft.com/office/word/2018/wordml/cex" xmlns:w16cid="http://schemas.microsoft.com/office/word/2016/wordml/cid" xmlns:w16="http://schemas.microsoft.com/office/word/2018/wordml" xmlns:w16sdtdh="http://schemas.microsoft.com/office/word/2020/wordml/sdtdatahash" xmlns:w16se="http://schemas.microsoft.com/office/word/2015/wordml/symex" xmlns:wpg="http://schemas.microsoft.com/office/word/2010/wordprocessingGroup" xmlns:wpi="http://schemas.microsoft.com/office/word/2010/wordprocessingInk" xmlns:wne="http://schemas.microsoft.com/office/word/2006/wordml" xmlns:wps="http://schemas.microsoft.com/office/word/2010/wordprocessingShape" mc:Ignorable="w14 w15 w16se w16cid w16 w16cex w16sdtdh wp14">
   <w:p>
     <w:pPr>
       <w:pStyle w:val="Pieddepage"/>
@@ -1071,7 +1017,7 @@
 </file>
 
 <file path=word/footer3.xml><?xml version="1.0" encoding="utf-8"?>
-<w:ftr xmlns:wpc="http://schemas.microsoft.com/office/word/2010/wordprocessingCanvas" xmlns:mc="http://schemas.openxmlformats.org/markup-compatibility/2006" xmlns:o="urn:schemas-microsoft-com:office:office" xmlns:r="http://schemas.openxmlformats.org/officeDocument/2006/relationships" xmlns:m="http://schemas.openxmlformats.org/officeDocument/2006/math" xmlns:v="urn:schemas-microsoft-com:vml" xmlns:wp14="http://schemas.microsoft.com/office/word/2010/wordprocessingDrawing" xmlns:wp="http://schemas.openxmlformats.org/drawingml/2006/wordprocessingDrawing" xmlns:w10="urn:schemas-microsoft-com:office:word" xmlns:w="http://schemas.openxmlformats.org/wordprocessingml/2006/main" xmlns:w14="http://schemas.microsoft.com/office/word/2010/wordml" xmlns:w15="http://schemas.microsoft.com/office/word/2012/wordml" xmlns:wpg="http://schemas.microsoft.com/office/word/2010/wordprocessingGroup" xmlns:wpi="http://schemas.microsoft.com/office/word/2010/wordprocessingInk" xmlns:wne="http://schemas.microsoft.com/office/word/2006/wordml" xmlns:wps="http://schemas.microsoft.com/office/word/2010/wordprocessingShape" mc:Ignorable="w14 w15 wp14">
+<w:ftr xmlns:wpc="http://schemas.microsoft.com/office/word/2010/wordprocessingCanvas" xmlns:cx="http://schemas.microsoft.com/office/drawing/2014/chartex" xmlns:cx1="http://schemas.microsoft.com/office/drawing/2015/9/8/chartex" xmlns:cx2="http://schemas.microsoft.com/office/drawing/2015/10/21/chartex" xmlns:cx3="http://schemas.microsoft.com/office/drawing/2016/5/9/chartex" xmlns:cx4="http://schemas.microsoft.com/office/drawing/2016/5/10/chartex" xmlns:cx5="http://schemas.microsoft.com/office/drawing/2016/5/11/chartex" xmlns:cx6="http://schemas.microsoft.com/office/drawing/2016/5/12/chartex" xmlns:cx7="http://schemas.microsoft.com/office/drawing/2016/5/13/chartex" xmlns:cx8="http://schemas.microsoft.com/office/drawing/2016/5/14/chartex" xmlns:mc="http://schemas.openxmlformats.org/markup-compatibility/2006" xmlns:aink="http://schemas.microsoft.com/office/drawing/2016/ink" xmlns:am3d="http://schemas.microsoft.com/office/drawing/2017/model3d" xmlns:o="urn:schemas-microsoft-com:office:office" xmlns:oel="http://schemas.microsoft.com/office/2019/extlst" xmlns:r="http://schemas.openxmlformats.org/officeDocument/2006/relationships" xmlns:m="http://schemas.openxmlformats.org/officeDocument/2006/math" xmlns:v="urn:schemas-microsoft-com:vml" xmlns:wp14="http://schemas.microsoft.com/office/word/2010/wordprocessingDrawing" xmlns:wp="http://schemas.openxmlformats.org/drawingml/2006/wordprocessingDrawing" xmlns:w10="urn:schemas-microsoft-com:office:word" xmlns:w="http://schemas.openxmlformats.org/wordprocessingml/2006/main" xmlns:w14="http://schemas.microsoft.com/office/word/2010/wordml" xmlns:w15="http://schemas.microsoft.com/office/word/2012/wordml" xmlns:w16cex="http://schemas.microsoft.com/office/word/2018/wordml/cex" xmlns:w16cid="http://schemas.microsoft.com/office/word/2016/wordml/cid" xmlns:w16="http://schemas.microsoft.com/office/word/2018/wordml" xmlns:w16sdtdh="http://schemas.microsoft.com/office/word/2020/wordml/sdtdatahash" xmlns:w16se="http://schemas.microsoft.com/office/word/2015/wordml/symex" xmlns:wpg="http://schemas.microsoft.com/office/word/2010/wordprocessingGroup" xmlns:wpi="http://schemas.microsoft.com/office/word/2010/wordprocessingInk" xmlns:wne="http://schemas.microsoft.com/office/word/2006/wordml" xmlns:wps="http://schemas.microsoft.com/office/word/2010/wordprocessingShape" mc:Ignorable="w14 w15 w16se w16cid w16 w16cex w16sdtdh wp14">
   <w:p>
     <w:pPr>
       <w:pStyle w:val="Pieddepage"/>
@@ -1081,7 +1027,7 @@
 </file>
 
 <file path=word/footnotes.xml><?xml version="1.0" encoding="utf-8"?>
-<w:footnotes xmlns:wpc="http://schemas.microsoft.com/office/word/2010/wordprocessingCanvas" xmlns:mc="http://schemas.openxmlformats.org/markup-compatibility/2006" xmlns:o="urn:schemas-microsoft-com:office:office" xmlns:r="http://schemas.openxmlformats.org/officeDocument/2006/relationships" xmlns:m="http://schemas.openxmlformats.org/officeDocument/2006/math" xmlns:v="urn:schemas-microsoft-com:vml" xmlns:wp14="http://schemas.microsoft.com/office/word/2010/wordprocessingDrawing" xmlns:wp="http://schemas.openxmlformats.org/drawingml/2006/wordprocessingDrawing" xmlns:w10="urn:schemas-microsoft-com:office:word" xmlns:w="http://schemas.openxmlformats.org/wordprocessingml/2006/main" xmlns:w14="http://schemas.microsoft.com/office/word/2010/wordml" xmlns:w15="http://schemas.microsoft.com/office/word/2012/wordml" xmlns:wpg="http://schemas.microsoft.com/office/word/2010/wordprocessingGroup" xmlns:wpi="http://schemas.microsoft.com/office/word/2010/wordprocessingInk" xmlns:wne="http://schemas.microsoft.com/office/word/2006/wordml" xmlns:wps="http://schemas.microsoft.com/office/word/2010/wordprocessingShape" mc:Ignorable="w14 w15 wp14">
+<w:footnotes xmlns:wpc="http://schemas.microsoft.com/office/word/2010/wordprocessingCanvas" xmlns:cx="http://schemas.microsoft.com/office/drawing/2014/chartex" xmlns:cx1="http://schemas.microsoft.com/office/drawing/2015/9/8/chartex" xmlns:cx2="http://schemas.microsoft.com/office/drawing/2015/10/21/chartex" xmlns:cx3="http://schemas.microsoft.com/office/drawing/2016/5/9/chartex" xmlns:cx4="http://schemas.microsoft.com/office/drawing/2016/5/10/chartex" xmlns:cx5="http://schemas.microsoft.com/office/drawing/2016/5/11/chartex" xmlns:cx6="http://schemas.microsoft.com/office/drawing/2016/5/12/chartex" xmlns:cx7="http://schemas.microsoft.com/office/drawing/2016/5/13/chartex" xmlns:cx8="http://schemas.microsoft.com/office/drawing/2016/5/14/chartex" xmlns:mc="http://schemas.openxmlformats.org/markup-compatibility/2006" xmlns:aink="http://schemas.microsoft.com/office/drawing/2016/ink" xmlns:am3d="http://schemas.microsoft.com/office/drawing/2017/model3d" xmlns:o="urn:schemas-microsoft-com:office:office" xmlns:oel="http://schemas.microsoft.com/office/2019/extlst" xmlns:r="http://schemas.openxmlformats.org/officeDocument/2006/relationships" xmlns:m="http://schemas.openxmlformats.org/officeDocument/2006/math" xmlns:v="urn:schemas-microsoft-com:vml" xmlns:wp14="http://schemas.microsoft.com/office/word/2010/wordprocessingDrawing" xmlns:wp="http://schemas.openxmlformats.org/drawingml/2006/wordprocessingDrawing" xmlns:w10="urn:schemas-microsoft-com:office:word" xmlns:w="http://schemas.openxmlformats.org/wordprocessingml/2006/main" xmlns:w14="http://schemas.microsoft.com/office/word/2010/wordml" xmlns:w15="http://schemas.microsoft.com/office/word/2012/wordml" xmlns:w16cex="http://schemas.microsoft.com/office/word/2018/wordml/cex" xmlns:w16cid="http://schemas.microsoft.com/office/word/2016/wordml/cid" xmlns:w16="http://schemas.microsoft.com/office/word/2018/wordml" xmlns:w16sdtdh="http://schemas.microsoft.com/office/word/2020/wordml/sdtdatahash" xmlns:w16se="http://schemas.microsoft.com/office/word/2015/wordml/symex" xmlns:wpg="http://schemas.microsoft.com/office/word/2010/wordprocessingGroup" xmlns:wpi="http://schemas.microsoft.com/office/word/2010/wordprocessingInk" xmlns:wne="http://schemas.microsoft.com/office/word/2006/wordml" xmlns:wps="http://schemas.microsoft.com/office/word/2010/wordprocessingShape" mc:Ignorable="w14 w15 w16se w16cid w16 w16cex w16sdtdh wp14">
   <w:footnote w:type="separator" w:id="-1">
     <w:p>
       <w:pPr>
@@ -1106,7 +1052,7 @@
 </file>
 
 <file path=word/header1.xml><?xml version="1.0" encoding="utf-8"?>
-<w:hdr xmlns:wpc="http://schemas.microsoft.com/office/word/2010/wordprocessingCanvas" xmlns:mc="http://schemas.openxmlformats.org/markup-compatibility/2006" xmlns:o="urn:schemas-microsoft-com:office:office" xmlns:r="http://schemas.openxmlformats.org/officeDocument/2006/relationships" xmlns:m="http://schemas.openxmlformats.org/officeDocument/2006/math" xmlns:v="urn:schemas-microsoft-com:vml" xmlns:wp14="http://schemas.microsoft.com/office/word/2010/wordprocessingDrawing" xmlns:wp="http://schemas.openxmlformats.org/drawingml/2006/wordprocessingDrawing" xmlns:w10="urn:schemas-microsoft-com:office:word" xmlns:w="http://schemas.openxmlformats.org/wordprocessingml/2006/main" xmlns:w14="http://schemas.microsoft.com/office/word/2010/wordml" xmlns:w15="http://schemas.microsoft.com/office/word/2012/wordml" xmlns:wpg="http://schemas.microsoft.com/office/word/2010/wordprocessingGroup" xmlns:wpi="http://schemas.microsoft.com/office/word/2010/wordprocessingInk" xmlns:wne="http://schemas.microsoft.com/office/word/2006/wordml" xmlns:wps="http://schemas.microsoft.com/office/word/2010/wordprocessingShape" mc:Ignorable="w14 w15 wp14">
+<w:hdr xmlns:wpc="http://schemas.microsoft.com/office/word/2010/wordprocessingCanvas" xmlns:cx="http://schemas.microsoft.com/office/drawing/2014/chartex" xmlns:cx1="http://schemas.microsoft.com/office/drawing/2015/9/8/chartex" xmlns:cx2="http://schemas.microsoft.com/office/drawing/2015/10/21/chartex" xmlns:cx3="http://schemas.microsoft.com/office/drawing/2016/5/9/chartex" xmlns:cx4="http://schemas.microsoft.com/office/drawing/2016/5/10/chartex" xmlns:cx5="http://schemas.microsoft.com/office/drawing/2016/5/11/chartex" xmlns:cx6="http://schemas.microsoft.com/office/drawing/2016/5/12/chartex" xmlns:cx7="http://schemas.microsoft.com/office/drawing/2016/5/13/chartex" xmlns:cx8="http://schemas.microsoft.com/office/drawing/2016/5/14/chartex" xmlns:mc="http://schemas.openxmlformats.org/markup-compatibility/2006" xmlns:aink="http://schemas.microsoft.com/office/drawing/2016/ink" xmlns:am3d="http://schemas.microsoft.com/office/drawing/2017/model3d" xmlns:o="urn:schemas-microsoft-com:office:office" xmlns:oel="http://schemas.microsoft.com/office/2019/extlst" xmlns:r="http://schemas.openxmlformats.org/officeDocument/2006/relationships" xmlns:m="http://schemas.openxmlformats.org/officeDocument/2006/math" xmlns:v="urn:schemas-microsoft-com:vml" xmlns:wp14="http://schemas.microsoft.com/office/word/2010/wordprocessingDrawing" xmlns:wp="http://schemas.openxmlformats.org/drawingml/2006/wordprocessingDrawing" xmlns:w10="urn:schemas-microsoft-com:office:word" xmlns:w="http://schemas.openxmlformats.org/wordprocessingml/2006/main" xmlns:w14="http://schemas.microsoft.com/office/word/2010/wordml" xmlns:w15="http://schemas.microsoft.com/office/word/2012/wordml" xmlns:w16cex="http://schemas.microsoft.com/office/word/2018/wordml/cex" xmlns:w16cid="http://schemas.microsoft.com/office/word/2016/wordml/cid" xmlns:w16="http://schemas.microsoft.com/office/word/2018/wordml" xmlns:w16sdtdh="http://schemas.microsoft.com/office/word/2020/wordml/sdtdatahash" xmlns:w16se="http://schemas.microsoft.com/office/word/2015/wordml/symex" xmlns:wpg="http://schemas.microsoft.com/office/word/2010/wordprocessingGroup" xmlns:wpi="http://schemas.microsoft.com/office/word/2010/wordprocessingInk" xmlns:wne="http://schemas.microsoft.com/office/word/2006/wordml" xmlns:wps="http://schemas.microsoft.com/office/word/2010/wordprocessingShape" mc:Ignorable="w14 w15 w16se w16cid w16 w16cex w16sdtdh wp14">
   <w:p>
     <w:pPr>
       <w:pStyle w:val="En-tte"/>
@@ -1116,7 +1062,7 @@
 </file>
 
 <file path=word/header2.xml><?xml version="1.0" encoding="utf-8"?>
-<w:hdr xmlns:wpc="http://schemas.microsoft.com/office/word/2010/wordprocessingCanvas" xmlns:mc="http://schemas.openxmlformats.org/markup-compatibility/2006" xmlns:o="urn:schemas-microsoft-com:office:office" xmlns:r="http://schemas.openxmlformats.org/officeDocument/2006/relationships" xmlns:m="http://schemas.openxmlformats.org/officeDocument/2006/math" xmlns:v="urn:schemas-microsoft-com:vml" xmlns:wp14="http://schemas.microsoft.com/office/word/2010/wordprocessingDrawing" xmlns:wp="http://schemas.openxmlformats.org/drawingml/2006/wordprocessingDrawing" xmlns:w10="urn:schemas-microsoft-com:office:word" xmlns:w="http://schemas.openxmlformats.org/wordprocessingml/2006/main" xmlns:w14="http://schemas.microsoft.com/office/word/2010/wordml" xmlns:w15="http://schemas.microsoft.com/office/word/2012/wordml" xmlns:wpg="http://schemas.microsoft.com/office/word/2010/wordprocessingGroup" xmlns:wpi="http://schemas.microsoft.com/office/word/2010/wordprocessingInk" xmlns:wne="http://schemas.microsoft.com/office/word/2006/wordml" xmlns:wps="http://schemas.microsoft.com/office/word/2010/wordprocessingShape" mc:Ignorable="w14 w15 wp14">
+<w:hdr xmlns:wpc="http://schemas.microsoft.com/office/word/2010/wordprocessingCanvas" xmlns:cx="http://schemas.microsoft.com/office/drawing/2014/chartex" xmlns:cx1="http://schemas.microsoft.com/office/drawing/2015/9/8/chartex" xmlns:cx2="http://schemas.microsoft.com/office/drawing/2015/10/21/chartex" xmlns:cx3="http://schemas.microsoft.com/office/drawing/2016/5/9/chartex" xmlns:cx4="http://schemas.microsoft.com/office/drawing/2016/5/10/chartex" xmlns:cx5="http://schemas.microsoft.com/office/drawing/2016/5/11/chartex" xmlns:cx6="http://schemas.microsoft.com/office/drawing/2016/5/12/chartex" xmlns:cx7="http://schemas.microsoft.com/office/drawing/2016/5/13/chartex" xmlns:cx8="http://schemas.microsoft.com/office/drawing/2016/5/14/chartex" xmlns:mc="http://schemas.openxmlformats.org/markup-compatibility/2006" xmlns:aink="http://schemas.microsoft.com/office/drawing/2016/ink" xmlns:am3d="http://schemas.microsoft.com/office/drawing/2017/model3d" xmlns:o="urn:schemas-microsoft-com:office:office" xmlns:oel="http://schemas.microsoft.com/office/2019/extlst" xmlns:r="http://schemas.openxmlformats.org/officeDocument/2006/relationships" xmlns:m="http://schemas.openxmlformats.org/officeDocument/2006/math" xmlns:v="urn:schemas-microsoft-com:vml" xmlns:wp14="http://schemas.microsoft.com/office/word/2010/wordprocessingDrawing" xmlns:wp="http://schemas.openxmlformats.org/drawingml/2006/wordprocessingDrawing" xmlns:w10="urn:schemas-microsoft-com:office:word" xmlns:w="http://schemas.openxmlformats.org/wordprocessingml/2006/main" xmlns:w14="http://schemas.microsoft.com/office/word/2010/wordml" xmlns:w15="http://schemas.microsoft.com/office/word/2012/wordml" xmlns:w16cex="http://schemas.microsoft.com/office/word/2018/wordml/cex" xmlns:w16cid="http://schemas.microsoft.com/office/word/2016/wordml/cid" xmlns:w16="http://schemas.microsoft.com/office/word/2018/wordml" xmlns:w16sdtdh="http://schemas.microsoft.com/office/word/2020/wordml/sdtdatahash" xmlns:w16se="http://schemas.microsoft.com/office/word/2015/wordml/symex" xmlns:wpg="http://schemas.microsoft.com/office/word/2010/wordprocessingGroup" xmlns:wpi="http://schemas.microsoft.com/office/word/2010/wordprocessingInk" xmlns:wne="http://schemas.microsoft.com/office/word/2006/wordml" xmlns:wps="http://schemas.microsoft.com/office/word/2010/wordprocessingShape" mc:Ignorable="w14 w15 w16se w16cid w16 w16cex w16sdtdh wp14">
   <w:p>
     <w:pPr>
       <w:pStyle w:val="En-tte"/>
@@ -1209,8 +1155,9 @@
         <w:bCs/>
         <w:lang w:val="en-CA"/>
       </w:rPr>
-      <w:t>&lt;&lt;</w:t>
+      <w:t>&lt;&lt;first [</w:t>
     </w:r>
+    <w:proofErr w:type="spellStart"/>
     <w:proofErr w:type="gramStart"/>
     <w:r>
       <w:rPr>
@@ -1218,27 +1165,10 @@
         <w:bCs/>
         <w:lang w:val="en-CA"/>
       </w:rPr>
-      <w:t>first</w:t>
-    </w:r>
-    <w:proofErr w:type="gramEnd"/>
-    <w:r>
-      <w:rPr>
-        <w:b/>
-        <w:bCs/>
-        <w:lang w:val="en-CA"/>
-      </w:rPr>
-      <w:t xml:space="preserve"> [</w:t>
-    </w:r>
-    <w:proofErr w:type="spellStart"/>
-    <w:r>
-      <w:rPr>
-        <w:b/>
-        <w:bCs/>
-        <w:lang w:val="en-CA"/>
-      </w:rPr>
       <w:t>global.NomFormulaire</w:t>
     </w:r>
     <w:proofErr w:type="spellEnd"/>
+    <w:proofErr w:type="gramEnd"/>
     <w:r>
       <w:rPr>
         <w:b/>
@@ -1260,7 +1190,7 @@
 </file>
 
 <file path=word/header3.xml><?xml version="1.0" encoding="utf-8"?>
-<w:hdr xmlns:wpc="http://schemas.microsoft.com/office/word/2010/wordprocessingCanvas" xmlns:mc="http://schemas.openxmlformats.org/markup-compatibility/2006" xmlns:o="urn:schemas-microsoft-com:office:office" xmlns:r="http://schemas.openxmlformats.org/officeDocument/2006/relationships" xmlns:m="http://schemas.openxmlformats.org/officeDocument/2006/math" xmlns:v="urn:schemas-microsoft-com:vml" xmlns:wp14="http://schemas.microsoft.com/office/word/2010/wordprocessingDrawing" xmlns:wp="http://schemas.openxmlformats.org/drawingml/2006/wordprocessingDrawing" xmlns:w10="urn:schemas-microsoft-com:office:word" xmlns:w="http://schemas.openxmlformats.org/wordprocessingml/2006/main" xmlns:w14="http://schemas.microsoft.com/office/word/2010/wordml" xmlns:w15="http://schemas.microsoft.com/office/word/2012/wordml" xmlns:wpg="http://schemas.microsoft.com/office/word/2010/wordprocessingGroup" xmlns:wpi="http://schemas.microsoft.com/office/word/2010/wordprocessingInk" xmlns:wne="http://schemas.microsoft.com/office/word/2006/wordml" xmlns:wps="http://schemas.microsoft.com/office/word/2010/wordprocessingShape" mc:Ignorable="w14 w15 wp14">
+<w:hdr xmlns:wpc="http://schemas.microsoft.com/office/word/2010/wordprocessingCanvas" xmlns:cx="http://schemas.microsoft.com/office/drawing/2014/chartex" xmlns:cx1="http://schemas.microsoft.com/office/drawing/2015/9/8/chartex" xmlns:cx2="http://schemas.microsoft.com/office/drawing/2015/10/21/chartex" xmlns:cx3="http://schemas.microsoft.com/office/drawing/2016/5/9/chartex" xmlns:cx4="http://schemas.microsoft.com/office/drawing/2016/5/10/chartex" xmlns:cx5="http://schemas.microsoft.com/office/drawing/2016/5/11/chartex" xmlns:cx6="http://schemas.microsoft.com/office/drawing/2016/5/12/chartex" xmlns:cx7="http://schemas.microsoft.com/office/drawing/2016/5/13/chartex" xmlns:cx8="http://schemas.microsoft.com/office/drawing/2016/5/14/chartex" xmlns:mc="http://schemas.openxmlformats.org/markup-compatibility/2006" xmlns:aink="http://schemas.microsoft.com/office/drawing/2016/ink" xmlns:am3d="http://schemas.microsoft.com/office/drawing/2017/model3d" xmlns:o="urn:schemas-microsoft-com:office:office" xmlns:oel="http://schemas.microsoft.com/office/2019/extlst" xmlns:r="http://schemas.openxmlformats.org/officeDocument/2006/relationships" xmlns:m="http://schemas.openxmlformats.org/officeDocument/2006/math" xmlns:v="urn:schemas-microsoft-com:vml" xmlns:wp14="http://schemas.microsoft.com/office/word/2010/wordprocessingDrawing" xmlns:wp="http://schemas.openxmlformats.org/drawingml/2006/wordprocessingDrawing" xmlns:w10="urn:schemas-microsoft-com:office:word" xmlns:w="http://schemas.openxmlformats.org/wordprocessingml/2006/main" xmlns:w14="http://schemas.microsoft.com/office/word/2010/wordml" xmlns:w15="http://schemas.microsoft.com/office/word/2012/wordml" xmlns:w16cex="http://schemas.microsoft.com/office/word/2018/wordml/cex" xmlns:w16cid="http://schemas.microsoft.com/office/word/2016/wordml/cid" xmlns:w16="http://schemas.microsoft.com/office/word/2018/wordml" xmlns:w16sdtdh="http://schemas.microsoft.com/office/word/2020/wordml/sdtdatahash" xmlns:w16se="http://schemas.microsoft.com/office/word/2015/wordml/symex" xmlns:wpg="http://schemas.microsoft.com/office/word/2010/wordprocessingGroup" xmlns:wpi="http://schemas.microsoft.com/office/word/2010/wordprocessingInk" xmlns:wne="http://schemas.microsoft.com/office/word/2006/wordml" xmlns:wps="http://schemas.microsoft.com/office/word/2010/wordprocessingShape" mc:Ignorable="w14 w15 w16se w16cid w16 w16cex w16sdtdh wp14">
   <w:p>
     <w:pPr>
       <w:pStyle w:val="En-tte"/>
@@ -1270,7 +1200,7 @@
 </file>
 
 <file path=word/numbering.xml><?xml version="1.0" encoding="utf-8"?>
-<w:numbering xmlns:wpc="http://schemas.microsoft.com/office/word/2010/wordprocessingCanvas" xmlns:mc="http://schemas.openxmlformats.org/markup-compatibility/2006" xmlns:o="urn:schemas-microsoft-com:office:office" xmlns:r="http://schemas.openxmlformats.org/officeDocument/2006/relationships" xmlns:m="http://schemas.openxmlformats.org/officeDocument/2006/math" xmlns:v="urn:schemas-microsoft-com:vml" xmlns:wp14="http://schemas.microsoft.com/office/word/2010/wordprocessingDrawing" xmlns:wp="http://schemas.openxmlformats.org/drawingml/2006/wordprocessingDrawing" xmlns:w10="urn:schemas-microsoft-com:office:word" xmlns:w="http://schemas.openxmlformats.org/wordprocessingml/2006/main" xmlns:w14="http://schemas.microsoft.com/office/word/2010/wordml" xmlns:w15="http://schemas.microsoft.com/office/word/2012/wordml" xmlns:wpg="http://schemas.microsoft.com/office/word/2010/wordprocessingGroup" xmlns:wpi="http://schemas.microsoft.com/office/word/2010/wordprocessingInk" xmlns:wne="http://schemas.microsoft.com/office/word/2006/wordml" xmlns:wps="http://schemas.microsoft.com/office/word/2010/wordprocessingShape" mc:Ignorable="w14 w15 wp14">
+<w:numbering xmlns:wpc="http://schemas.microsoft.com/office/word/2010/wordprocessingCanvas" xmlns:cx="http://schemas.microsoft.com/office/drawing/2014/chartex" xmlns:cx1="http://schemas.microsoft.com/office/drawing/2015/9/8/chartex" xmlns:cx2="http://schemas.microsoft.com/office/drawing/2015/10/21/chartex" xmlns:cx3="http://schemas.microsoft.com/office/drawing/2016/5/9/chartex" xmlns:cx4="http://schemas.microsoft.com/office/drawing/2016/5/10/chartex" xmlns:cx5="http://schemas.microsoft.com/office/drawing/2016/5/11/chartex" xmlns:cx6="http://schemas.microsoft.com/office/drawing/2016/5/12/chartex" xmlns:cx7="http://schemas.microsoft.com/office/drawing/2016/5/13/chartex" xmlns:cx8="http://schemas.microsoft.com/office/drawing/2016/5/14/chartex" xmlns:mc="http://schemas.openxmlformats.org/markup-compatibility/2006" xmlns:aink="http://schemas.microsoft.com/office/drawing/2016/ink" xmlns:am3d="http://schemas.microsoft.com/office/drawing/2017/model3d" xmlns:o="urn:schemas-microsoft-com:office:office" xmlns:oel="http://schemas.microsoft.com/office/2019/extlst" xmlns:r="http://schemas.openxmlformats.org/officeDocument/2006/relationships" xmlns:m="http://schemas.openxmlformats.org/officeDocument/2006/math" xmlns:v="urn:schemas-microsoft-com:vml" xmlns:wp14="http://schemas.microsoft.com/office/word/2010/wordprocessingDrawing" xmlns:wp="http://schemas.openxmlformats.org/drawingml/2006/wordprocessingDrawing" xmlns:w10="urn:schemas-microsoft-com:office:word" xmlns:w="http://schemas.openxmlformats.org/wordprocessingml/2006/main" xmlns:w14="http://schemas.microsoft.com/office/word/2010/wordml" xmlns:w15="http://schemas.microsoft.com/office/word/2012/wordml" xmlns:w16cex="http://schemas.microsoft.com/office/word/2018/wordml/cex" xmlns:w16cid="http://schemas.microsoft.com/office/word/2016/wordml/cid" xmlns:w16="http://schemas.microsoft.com/office/word/2018/wordml" xmlns:w16sdtdh="http://schemas.microsoft.com/office/word/2020/wordml/sdtdatahash" xmlns:w16se="http://schemas.microsoft.com/office/word/2015/wordml/symex" xmlns:wpg="http://schemas.microsoft.com/office/word/2010/wordprocessingGroup" xmlns:wpi="http://schemas.microsoft.com/office/word/2010/wordprocessingInk" xmlns:wne="http://schemas.microsoft.com/office/word/2006/wordml" xmlns:wps="http://schemas.microsoft.com/office/word/2010/wordprocessingShape" mc:Ignorable="w14 w15 w16se w16cid w16 w16cex w16sdtdh wp14">
   <w:abstractNum w:abstractNumId="0" w15:restartNumberingAfterBreak="0">
     <w:nsid w:val="057B7594"/>
     <w:multiLevelType w:val="hybridMultilevel"/>
@@ -2094,35 +2024,35 @@
       </w:pPr>
     </w:lvl>
   </w:abstractNum>
-  <w:num w:numId="1">
+  <w:num w:numId="1" w16cid:durableId="2128816729">
     <w:abstractNumId w:val="7"/>
   </w:num>
-  <w:num w:numId="2">
+  <w:num w:numId="2" w16cid:durableId="985938411">
     <w:abstractNumId w:val="3"/>
   </w:num>
-  <w:num w:numId="3">
+  <w:num w:numId="3" w16cid:durableId="2058626978">
     <w:abstractNumId w:val="1"/>
   </w:num>
-  <w:num w:numId="4">
+  <w:num w:numId="4" w16cid:durableId="2129658101">
     <w:abstractNumId w:val="2"/>
   </w:num>
-  <w:num w:numId="5">
+  <w:num w:numId="5" w16cid:durableId="1165820927">
     <w:abstractNumId w:val="0"/>
   </w:num>
-  <w:num w:numId="6">
+  <w:num w:numId="6" w16cid:durableId="655693525">
     <w:abstractNumId w:val="4"/>
   </w:num>
-  <w:num w:numId="7">
+  <w:num w:numId="7" w16cid:durableId="635991712">
     <w:abstractNumId w:val="6"/>
   </w:num>
-  <w:num w:numId="8">
+  <w:num w:numId="8" w16cid:durableId="466625129">
     <w:abstractNumId w:val="5"/>
   </w:num>
 </w:numbering>
 </file>
 
 <file path=word/styles.xml><?xml version="1.0" encoding="utf-8"?>
-<w:styles xmlns:mc="http://schemas.openxmlformats.org/markup-compatibility/2006" xmlns:r="http://schemas.openxmlformats.org/officeDocument/2006/relationships" xmlns:w="http://schemas.openxmlformats.org/wordprocessingml/2006/main" xmlns:w14="http://schemas.microsoft.com/office/word/2010/wordml" xmlns:w15="http://schemas.microsoft.com/office/word/2012/wordml" mc:Ignorable="w14 w15">
+<w:styles xmlns:mc="http://schemas.openxmlformats.org/markup-compatibility/2006" xmlns:r="http://schemas.openxmlformats.org/officeDocument/2006/relationships" xmlns:w="http://schemas.openxmlformats.org/wordprocessingml/2006/main" xmlns:w14="http://schemas.microsoft.com/office/word/2010/wordml" xmlns:w15="http://schemas.microsoft.com/office/word/2012/wordml" xmlns:w16cex="http://schemas.microsoft.com/office/word/2018/wordml/cex" xmlns:w16cid="http://schemas.microsoft.com/office/word/2016/wordml/cid" xmlns:w16="http://schemas.microsoft.com/office/word/2018/wordml" xmlns:w16sdtdh="http://schemas.microsoft.com/office/word/2020/wordml/sdtdatahash" xmlns:w16se="http://schemas.microsoft.com/office/word/2015/wordml/symex" mc:Ignorable="w14 w15 w16se w16cid w16 w16cex w16sdtdh">
   <w:docDefaults>
     <w:rPrDefault>
       <w:rPr>
@@ -2138,7 +2068,7 @@
       </w:pPr>
     </w:pPrDefault>
   </w:docDefaults>
-  <w:latentStyles w:defLockedState="0" w:defUIPriority="99" w:defSemiHidden="0" w:defUnhideWhenUsed="0" w:defQFormat="0" w:count="371">
+  <w:latentStyles w:defLockedState="0" w:defUIPriority="99" w:defSemiHidden="0" w:defUnhideWhenUsed="0" w:defQFormat="0" w:count="376">
     <w:lsdException w:name="Normal" w:uiPriority="0" w:qFormat="1"/>
     <w:lsdException w:name="heading 1" w:uiPriority="9" w:qFormat="1"/>
     <w:lsdException w:name="heading 2" w:semiHidden="1" w:uiPriority="9" w:unhideWhenUsed="1" w:qFormat="1"/>
@@ -2503,6 +2433,11 @@
     <w:lsdException w:name="List Table 5 Dark Accent 6" w:uiPriority="50"/>
     <w:lsdException w:name="List Table 6 Colorful Accent 6" w:uiPriority="51"/>
     <w:lsdException w:name="List Table 7 Colorful Accent 6" w:uiPriority="52"/>
+    <w:lsdException w:name="Mention" w:semiHidden="1" w:unhideWhenUsed="1"/>
+    <w:lsdException w:name="Smart Hyperlink" w:semiHidden="1" w:unhideWhenUsed="1"/>
+    <w:lsdException w:name="Hashtag" w:semiHidden="1" w:unhideWhenUsed="1"/>
+    <w:lsdException w:name="Unresolved Mention" w:semiHidden="1" w:unhideWhenUsed="1"/>
+    <w:lsdException w:name="Smart Link" w:semiHidden="1" w:unhideWhenUsed="1"/>
   </w:latentStyles>
   <w:style w:type="paragraph" w:default="1" w:styleId="Normal">
     <w:name w:val="Normal"/>

</xml_diff>

<commit_message>
Ajout sous-titre dans les gabarits Word d'exemple
</commit_message>
<xml_diff>
--- a/Exemples/default.word.gabarit.EN.docx
+++ b/Exemples/default.word.gabarit.EN.docx
@@ -262,7 +262,16 @@
           <w:szCs w:val="16"/>
           <w:lang w:val="en-CA"/>
         </w:rPr>
-        <w:t>() &gt; 0]&gt;&gt;</w:t>
+        <w:t>() &gt; 0]&gt;</w:t>
+      </w:r>
+      <w:proofErr w:type="gramStart"/>
+      <w:r>
+        <w:rPr>
+          <w:sz w:val="16"/>
+          <w:szCs w:val="16"/>
+          <w:lang w:val="en-CA"/>
+        </w:rPr>
+        <w:t>&gt;</w:t>
       </w:r>
       <w:r>
         <w:rPr>
@@ -272,6 +281,7 @@
         </w:rPr>
         <w:t> :</w:t>
       </w:r>
+      <w:proofErr w:type="gramEnd"/>
       <w:r>
         <w:rPr>
           <w:lang w:val="en-CA"/>
@@ -425,16 +435,9 @@
                 <w:color w:val="auto"/>
                 <w:lang w:val="en-CA"/>
               </w:rPr>
-              <w:t>&lt;&lt;if [Titre!=</w:t>
-            </w:r>
-            <w:r>
-              <w:rPr>
-                <w:b/>
-                <w:bCs/>
-                <w:lang w:val="en-CA"/>
-              </w:rPr>
-              <w:t xml:space="preserve"> </w:t>
-            </w:r>
+              <w:t>&lt;&lt;if [</w:t>
+            </w:r>
+            <w:proofErr w:type="gramStart"/>
             <w:r>
               <w:rPr>
                 <w:rStyle w:val="Titre3Car"/>
@@ -443,7 +446,48 @@
                 <w:color w:val="auto"/>
                 <w:lang w:val="en-CA"/>
               </w:rPr>
-              <w:t>""]&gt;&gt;&lt;&lt;[Titre]&gt;&gt; &lt;&lt;[g.NumberOf()]&gt;&gt;&lt;&lt;/if -greedy&gt;&gt;</w:t>
+              <w:t>Titre!=</w:t>
+            </w:r>
+            <w:proofErr w:type="gramEnd"/>
+            <w:r>
+              <w:rPr>
+                <w:b/>
+                <w:bCs/>
+                <w:lang w:val="en-CA"/>
+              </w:rPr>
+              <w:t xml:space="preserve"> </w:t>
+            </w:r>
+            <w:r>
+              <w:rPr>
+                <w:rStyle w:val="Titre3Car"/>
+                <w:b/>
+                <w:bCs/>
+                <w:color w:val="auto"/>
+                <w:lang w:val="en-CA"/>
+              </w:rPr>
+              <w:t>""]&gt;&gt;&lt;&lt;[Titre]&gt;&gt; &lt;&lt;[</w:t>
+            </w:r>
+            <w:proofErr w:type="spellStart"/>
+            <w:r>
+              <w:rPr>
+                <w:rStyle w:val="Titre3Car"/>
+                <w:b/>
+                <w:bCs/>
+                <w:color w:val="auto"/>
+                <w:lang w:val="en-CA"/>
+              </w:rPr>
+              <w:t>g.NumberOf</w:t>
+            </w:r>
+            <w:proofErr w:type="spellEnd"/>
+            <w:r>
+              <w:rPr>
+                <w:rStyle w:val="Titre3Car"/>
+                <w:b/>
+                <w:bCs/>
+                <w:color w:val="auto"/>
+                <w:lang w:val="en-CA"/>
+              </w:rPr>
+              <w:t>()]&gt;&gt;&lt;&lt;/if -greedy&gt;&gt;</w:t>
             </w:r>
           </w:p>
         </w:tc>
@@ -623,7 +667,16 @@
                 <w:szCs w:val="16"/>
                 <w:lang w:val="en-CA"/>
               </w:rPr>
-              <w:t>() &gt; 0]&gt;&gt;</w:t>
+              <w:t>() &gt; 0]&gt;</w:t>
+            </w:r>
+            <w:proofErr w:type="gramStart"/>
+            <w:r>
+              <w:rPr>
+                <w:sz w:val="16"/>
+                <w:szCs w:val="16"/>
+                <w:lang w:val="en-CA"/>
+              </w:rPr>
+              <w:t>&gt;</w:t>
             </w:r>
             <w:r>
               <w:rPr>
@@ -633,6 +686,7 @@
               </w:rPr>
               <w:t> :</w:t>
             </w:r>
+            <w:proofErr w:type="gramEnd"/>
             <w:r>
               <w:rPr>
                 <w:lang w:val="en-CA"/>
@@ -1175,6 +1229,28 @@
         <w:bCs/>
         <w:lang w:val="en-CA"/>
       </w:rPr>
+      <w:t>]&gt;&gt;</w:t>
+    </w:r>
+  </w:p>
+  <w:p>
+    <w:pPr>
+      <w:pStyle w:val="En-tte"/>
+      <w:tabs>
+        <w:tab w:val="left" w:pos="5954"/>
+      </w:tabs>
+      <w:ind w:left="2127"/>
+    </w:pPr>
+    <w:r>
+      <w:t>&lt;&lt;first [</w:t>
+    </w:r>
+    <w:proofErr w:type="spellStart"/>
+    <w:proofErr w:type="gramStart"/>
+    <w:r>
+      <w:t>global.SousTitre</w:t>
+    </w:r>
+    <w:proofErr w:type="spellEnd"/>
+    <w:proofErr w:type="gramEnd"/>
+    <w:r>
       <w:t>]&gt;&gt;</w:t>
     </w:r>
   </w:p>

</xml_diff>